<commit_message>
write a short paper draft
</commit_message>
<xml_diff>
--- a/ShortPaper_MISEU.docx
+++ b/ShortPaper_MISEU.docx
@@ -54,6 +54,21 @@
       </w:r>
       <w:r>
         <w:t xml:space="preserve"> </w:t>
+      </w:r>
+    </w:p>
+    <w:p>
+      <w:pPr>
+        <w:spacing w:afterLines="100" w:after="312"/>
+        <w:jc w:val="center"/>
+      </w:pPr>
+      <w:r>
+        <w:rPr>
+          <w:rFonts w:hint="eastAsia"/>
+        </w:rPr>
+        <w:t>T</w:t>
+      </w:r>
+      <w:r>
+        <w:t>eam name: MISEU</w:t>
       </w:r>
     </w:p>
     <w:p>
@@ -248,9 +263,6 @@
     <w:p>
       <w:pPr>
         <w:ind w:firstLineChars="202" w:firstLine="424"/>
-        <w:rPr>
-          <w:rFonts w:hint="eastAsia"/>
-        </w:rPr>
       </w:pPr>
       <w:r>
         <w:t xml:space="preserve">In late 2020, a U-Net based deep learning framework called </w:t>
@@ -261,7 +273,13 @@
       </w:r>
       <w:proofErr w:type="spellEnd"/>
       <w:r>
-        <w:t xml:space="preserve">-Net was proposed to achieve </w:t>
+        <w:t>-Net</w:t>
+      </w:r>
+      <w:r>
+        <w:t xml:space="preserve"> [1]</w:t>
+      </w:r>
+      <w:r>
+        <w:t xml:space="preserve"> was proposed to achieve </w:t>
       </w:r>
       <w:r>
         <w:t>automated configuration for any datasets. Meanwhile, it is fast and data efficient, which makes it a suitable solution for the problem above. Thus, f</w:t>
@@ -284,19 +302,7 @@
       </w:r>
       <w:proofErr w:type="spellEnd"/>
       <w:r>
-        <w:t xml:space="preserve">-Net to the </w:t>
-      </w:r>
-      <w:r>
-        <w:t xml:space="preserve">given </w:t>
-      </w:r>
-      <w:r>
-        <w:t xml:space="preserve">abdomen </w:t>
-      </w:r>
-      <w:r>
-        <w:t>CT image datasets</w:t>
-      </w:r>
-      <w:r>
-        <w:t>, trying to achieve a superior segmentation performance.</w:t>
+        <w:t>-Net to the given abdomen CT image datasets, trying to achieve a superior segmentation performance.</w:t>
       </w:r>
     </w:p>
     <w:p>
@@ -336,10 +342,216 @@
     </w:p>
     <w:p>
       <w:pPr>
+        <w:ind w:firstLineChars="202" w:firstLine="424"/>
+      </w:pPr>
+      <w:r>
+        <w:t>Figure 1 illustrates a basic U-</w:t>
+      </w:r>
+      <w:r>
+        <w:t>N</w:t>
+      </w:r>
+      <w:r>
+        <w:t>et architecture</w:t>
+      </w:r>
+      <w:r>
+        <w:t xml:space="preserve"> [2]</w:t>
+      </w:r>
+      <w:r>
+        <w:t xml:space="preserve">, on which </w:t>
+      </w:r>
+      <w:proofErr w:type="spellStart"/>
+      <w:r>
+        <w:t>nnU</w:t>
+      </w:r>
+      <w:proofErr w:type="spellEnd"/>
+      <w:r>
+        <w:t xml:space="preserve">-Net is built. </w:t>
+      </w:r>
+      <w:r>
+        <w:t xml:space="preserve">Figure 2 shows how </w:t>
+      </w:r>
+      <w:proofErr w:type="spellStart"/>
+      <w:r>
+        <w:t>nnU</w:t>
+      </w:r>
+      <w:proofErr w:type="spellEnd"/>
+      <w:r>
+        <w:t>-Net automatically configures for the given input dataset</w:t>
+      </w:r>
+      <w:r>
+        <w:t xml:space="preserve"> [1]</w:t>
+      </w:r>
+      <w:r>
+        <w:t>.</w:t>
+      </w:r>
+      <w:r>
+        <w:t xml:space="preserve"> It builds dependencies between “dataset fingerprint” (i.e., key properties of the dataset) and “pipeline fingerprint” (i.e., key parameters of the method)</w:t>
+      </w:r>
+      <w:r>
+        <w:t>, which gives it ability to</w:t>
+      </w:r>
+      <w:r>
+        <w:t xml:space="preserve"> generate a suitable solution for the given input data.</w:t>
+      </w:r>
+    </w:p>
+    <w:p>
+      <w:r>
+        <w:rPr>
+          <w:noProof/>
+        </w:rPr>
+        <w:drawing>
+          <wp:inline distT="0" distB="0" distL="0" distR="0" wp14:anchorId="44773E06" wp14:editId="79B5AE36">
+            <wp:extent cx="2959100" cy="2002155"/>
+            <wp:effectExtent l="0" t="0" r="0" b="0"/>
+            <wp:docPr id="1" name="图片 1"/>
+            <wp:cNvGraphicFramePr>
+              <a:graphicFrameLocks xmlns:a="http://schemas.openxmlformats.org/drawingml/2006/main" noChangeAspect="1"/>
+            </wp:cNvGraphicFramePr>
+            <a:graphic xmlns:a="http://schemas.openxmlformats.org/drawingml/2006/main">
+              <a:graphicData uri="http://schemas.openxmlformats.org/drawingml/2006/picture">
+                <pic:pic xmlns:pic="http://schemas.openxmlformats.org/drawingml/2006/picture">
+                  <pic:nvPicPr>
+                    <pic:cNvPr id="1" name=""/>
+                    <pic:cNvPicPr/>
+                  </pic:nvPicPr>
+                  <pic:blipFill>
+                    <a:blip r:embed="rId6"/>
+                    <a:stretch>
+                      <a:fillRect/>
+                    </a:stretch>
+                  </pic:blipFill>
+                  <pic:spPr>
+                    <a:xfrm>
+                      <a:off x="0" y="0"/>
+                      <a:ext cx="2959100" cy="2002155"/>
+                    </a:xfrm>
+                    <a:prstGeom prst="rect">
+                      <a:avLst/>
+                    </a:prstGeom>
+                  </pic:spPr>
+                </pic:pic>
+              </a:graphicData>
+            </a:graphic>
+          </wp:inline>
+        </w:drawing>
+      </w:r>
+    </w:p>
+    <w:p>
+      <w:pPr>
+        <w:jc w:val="center"/>
+      </w:pPr>
+      <w:r>
         <w:rPr>
           <w:rFonts w:hint="eastAsia"/>
         </w:rPr>
-      </w:pPr>
+        <w:t>F</w:t>
+      </w:r>
+      <w:r>
+        <w:t>igure 1. Basic U-Net architecture</w:t>
+      </w:r>
+      <w:r>
+        <w:t xml:space="preserve"> [2]</w:t>
+      </w:r>
+    </w:p>
+    <w:p>
+      <w:pPr>
+        <w:jc w:val="center"/>
+      </w:pPr>
+      <w:r>
+        <w:rPr>
+          <w:noProof/>
+        </w:rPr>
+        <w:drawing>
+          <wp:inline distT="0" distB="0" distL="0" distR="0" wp14:anchorId="4FDFBB13" wp14:editId="0F35E55E">
+            <wp:extent cx="2959100" cy="1400810"/>
+            <wp:effectExtent l="0" t="0" r="0" b="8890"/>
+            <wp:docPr id="2" name="图片 2"/>
+            <wp:cNvGraphicFramePr>
+              <a:graphicFrameLocks xmlns:a="http://schemas.openxmlformats.org/drawingml/2006/main" noChangeAspect="1"/>
+            </wp:cNvGraphicFramePr>
+            <a:graphic xmlns:a="http://schemas.openxmlformats.org/drawingml/2006/main">
+              <a:graphicData uri="http://schemas.openxmlformats.org/drawingml/2006/picture">
+                <pic:pic xmlns:pic="http://schemas.openxmlformats.org/drawingml/2006/picture">
+                  <pic:nvPicPr>
+                    <pic:cNvPr id="1" name=""/>
+                    <pic:cNvPicPr/>
+                  </pic:nvPicPr>
+                  <pic:blipFill>
+                    <a:blip r:embed="rId7"/>
+                    <a:stretch>
+                      <a:fillRect/>
+                    </a:stretch>
+                  </pic:blipFill>
+                  <pic:spPr>
+                    <a:xfrm>
+                      <a:off x="0" y="0"/>
+                      <a:ext cx="2959100" cy="1400810"/>
+                    </a:xfrm>
+                    <a:prstGeom prst="rect">
+                      <a:avLst/>
+                    </a:prstGeom>
+                  </pic:spPr>
+                </pic:pic>
+              </a:graphicData>
+            </a:graphic>
+          </wp:inline>
+        </w:drawing>
+      </w:r>
+    </w:p>
+    <w:p>
+      <w:pPr>
+        <w:spacing w:afterLines="50" w:after="156"/>
+        <w:jc w:val="center"/>
+      </w:pPr>
+      <w:r>
+        <w:rPr>
+          <w:rFonts w:hint="eastAsia"/>
+        </w:rPr>
+        <w:t>F</w:t>
+      </w:r>
+      <w:r>
+        <w:t xml:space="preserve">igure 2. Schematic diagram for the </w:t>
+      </w:r>
+      <w:proofErr w:type="spellStart"/>
+      <w:r>
+        <w:t>nnU</w:t>
+      </w:r>
+      <w:proofErr w:type="spellEnd"/>
+      <w:r>
+        <w:t>-Net automated method configuration</w:t>
+      </w:r>
+      <w:r>
+        <w:t xml:space="preserve"> [1]</w:t>
+      </w:r>
+    </w:p>
+    <w:p>
+      <w:pPr>
+        <w:ind w:firstLineChars="202" w:firstLine="424"/>
+        <w:rPr>
+          <w:rFonts w:hint="eastAsia"/>
+        </w:rPr>
+      </w:pPr>
+      <w:r>
+        <w:t>In this work, we apply the FLARE21 baseline method</w:t>
+      </w:r>
+      <w:r>
+        <w:t xml:space="preserve"> and use 3d_fullres configuration. </w:t>
+      </w:r>
+      <w:r>
+        <w:t xml:space="preserve">All the hyper-parameters are set as the defaulted ones. In all, there are </w:t>
+      </w:r>
+      <w:r>
+        <w:t>30,787,584</w:t>
+      </w:r>
+      <w:r>
+        <w:t xml:space="preserve"> trainable parameters among 115 layers. The total FLOPs is </w:t>
+      </w:r>
+      <w:r>
+        <w:t>590861472000</w:t>
+      </w:r>
+      <w:r>
+        <w:t>.</w:t>
+      </w:r>
     </w:p>
     <w:p>
       <w:pPr>
@@ -378,10 +590,1140 @@
     </w:p>
     <w:p>
       <w:pPr>
+        <w:pStyle w:val="a3"/>
+        <w:numPr>
+          <w:ilvl w:val="1"/>
+          <w:numId w:val="1"/>
+        </w:numPr>
+        <w:spacing w:beforeLines="50" w:before="156" w:afterLines="50" w:after="156"/>
+        <w:ind w:left="357" w:firstLineChars="0" w:hanging="357"/>
+        <w:rPr>
+          <w:b/>
+          <w:bCs/>
+        </w:rPr>
+      </w:pPr>
+      <w:r>
         <w:rPr>
           <w:rFonts w:hint="eastAsia"/>
-        </w:rPr>
-      </w:pPr>
+          <w:b/>
+          <w:bCs/>
+        </w:rPr>
+        <w:t>D</w:t>
+      </w:r>
+      <w:r>
+        <w:rPr>
+          <w:b/>
+          <w:bCs/>
+        </w:rPr>
+        <w:t>ataset</w:t>
+      </w:r>
+    </w:p>
+    <w:p>
+      <w:pPr>
+        <w:ind w:firstLineChars="202" w:firstLine="424"/>
+      </w:pPr>
+      <w:r>
+        <w:t>The dataset used of FLARE2021 is adapted from</w:t>
+      </w:r>
+      <w:r>
+        <w:t xml:space="preserve"> </w:t>
+      </w:r>
+      <w:r>
+        <w:t>MSD [</w:t>
+      </w:r>
+      <w:r>
+        <w:t>3</w:t>
+      </w:r>
+      <w:r>
+        <w:t>] (Liver [</w:t>
+      </w:r>
+      <w:r>
+        <w:t>4</w:t>
+      </w:r>
+      <w:r>
+        <w:t>], Spleen, Pancreas), NIH Pancreas [</w:t>
+      </w:r>
+      <w:r>
+        <w:t>5-7</w:t>
+      </w:r>
+      <w:r>
+        <w:t xml:space="preserve">], </w:t>
+      </w:r>
+      <w:proofErr w:type="spellStart"/>
+      <w:r>
+        <w:t>KiTS</w:t>
+      </w:r>
+      <w:proofErr w:type="spellEnd"/>
+      <w:r>
+        <w:t xml:space="preserve"> [</w:t>
+      </w:r>
+      <w:r>
+        <w:t>8,9</w:t>
+      </w:r>
+      <w:r>
+        <w:t>], and Nanjing University</w:t>
+      </w:r>
+      <w:r>
+        <w:t xml:space="preserve"> </w:t>
+      </w:r>
+      <w:r>
+        <w:t>under the license permission. For more detail information of the dataset, please refer to the challenge website</w:t>
+      </w:r>
+      <w:r>
+        <w:t xml:space="preserve"> </w:t>
+      </w:r>
+      <w:r>
+        <w:t>and [1</w:t>
+      </w:r>
+      <w:r>
+        <w:t>0</w:t>
+      </w:r>
+      <w:r>
+        <w:t>].</w:t>
+      </w:r>
+    </w:p>
+    <w:p>
+      <w:pPr>
+        <w:ind w:firstLineChars="202" w:firstLine="424"/>
+      </w:pPr>
+      <w:r>
+        <w:lastRenderedPageBreak/>
+        <w:t xml:space="preserve">The total number of cases is 511. An approximate 70%/10%/20% train/validation/testing split is employed resulting in 361 training cases, 50 </w:t>
+      </w:r>
+      <w:r>
+        <w:t>validation cases, and 100 testing cases. The detail information is presented in Table 1.</w:t>
+      </w:r>
+    </w:p>
+    <w:p>
+      <w:pPr>
+        <w:ind w:firstLineChars="202" w:firstLine="424"/>
+        <w:rPr>
+          <w:rFonts w:hint="eastAsia"/>
+        </w:rPr>
+        <w:sectPr>
+          <w:type w:val="continuous"/>
+          <w:pgSz w:w="11906" w:h="16838"/>
+          <w:pgMar w:top="1440" w:right="1080" w:bottom="1440" w:left="1080" w:header="851" w:footer="992" w:gutter="0"/>
+          <w:cols w:num="2" w:space="425"/>
+          <w:docGrid w:type="lines" w:linePitch="312"/>
+        </w:sectPr>
+      </w:pPr>
+    </w:p>
+    <w:p>
+      <w:pPr>
+        <w:spacing w:beforeLines="50" w:before="156"/>
+        <w:jc w:val="center"/>
+      </w:pPr>
+      <w:r>
+        <w:rPr>
+          <w:rFonts w:hint="eastAsia"/>
+        </w:rPr>
+        <w:t>T</w:t>
+      </w:r>
+      <w:r>
+        <w:t>able 1. Data splits of FLARE2021.</w:t>
+      </w:r>
+      <w:r>
+        <w:t xml:space="preserve"> [3-10]</w:t>
+      </w:r>
+    </w:p>
+    <w:tbl>
+      <w:tblPr>
+        <w:tblStyle w:val="a4"/>
+        <w:tblW w:w="0" w:type="auto"/>
+        <w:tblBorders>
+          <w:left w:val="none" w:sz="0" w:space="0" w:color="auto"/>
+          <w:right w:val="none" w:sz="0" w:space="0" w:color="auto"/>
+          <w:insideH w:val="none" w:sz="0" w:space="0" w:color="auto"/>
+          <w:insideV w:val="none" w:sz="0" w:space="0" w:color="auto"/>
+        </w:tblBorders>
+        <w:tblLook w:val="04A0" w:firstRow="1" w:lastRow="0" w:firstColumn="1" w:lastColumn="0" w:noHBand="0" w:noVBand="1"/>
+      </w:tblPr>
+      <w:tblGrid>
+        <w:gridCol w:w="2127"/>
+        <w:gridCol w:w="4536"/>
+        <w:gridCol w:w="2126"/>
+        <w:gridCol w:w="947"/>
+      </w:tblGrid>
+      <w:tr>
+        <w:tc>
+          <w:tcPr>
+            <w:tcW w:w="2127" w:type="dxa"/>
+            <w:tcBorders>
+              <w:top w:val="single" w:sz="4" w:space="0" w:color="auto"/>
+              <w:bottom w:val="single" w:sz="4" w:space="0" w:color="auto"/>
+            </w:tcBorders>
+            <w:vAlign w:val="center"/>
+          </w:tcPr>
+          <w:p>
+            <w:pPr>
+              <w:jc w:val="center"/>
+              <w:rPr>
+                <w:rFonts w:hint="eastAsia"/>
+              </w:rPr>
+            </w:pPr>
+            <w:r>
+              <w:rPr>
+                <w:rFonts w:hint="eastAsia"/>
+              </w:rPr>
+              <w:t>D</w:t>
+            </w:r>
+            <w:r>
+              <w:t>ata split</w:t>
+            </w:r>
+          </w:p>
+        </w:tc>
+        <w:tc>
+          <w:tcPr>
+            <w:tcW w:w="4536" w:type="dxa"/>
+            <w:tcBorders>
+              <w:top w:val="single" w:sz="4" w:space="0" w:color="auto"/>
+              <w:bottom w:val="single" w:sz="4" w:space="0" w:color="auto"/>
+            </w:tcBorders>
+            <w:vAlign w:val="center"/>
+          </w:tcPr>
+          <w:p>
+            <w:pPr>
+              <w:jc w:val="center"/>
+              <w:rPr>
+                <w:rFonts w:hint="eastAsia"/>
+              </w:rPr>
+            </w:pPr>
+            <w:r>
+              <w:rPr>
+                <w:rFonts w:hint="eastAsia"/>
+              </w:rPr>
+              <w:t>C</w:t>
+            </w:r>
+            <w:r>
+              <w:t>enter</w:t>
+            </w:r>
+          </w:p>
+        </w:tc>
+        <w:tc>
+          <w:tcPr>
+            <w:tcW w:w="2126" w:type="dxa"/>
+            <w:tcBorders>
+              <w:top w:val="single" w:sz="4" w:space="0" w:color="auto"/>
+              <w:bottom w:val="single" w:sz="4" w:space="0" w:color="auto"/>
+            </w:tcBorders>
+            <w:vAlign w:val="center"/>
+          </w:tcPr>
+          <w:p>
+            <w:pPr>
+              <w:jc w:val="center"/>
+              <w:rPr>
+                <w:rFonts w:hint="eastAsia"/>
+              </w:rPr>
+            </w:pPr>
+            <w:r>
+              <w:rPr>
+                <w:rFonts w:hint="eastAsia"/>
+              </w:rPr>
+              <w:t>P</w:t>
+            </w:r>
+            <w:r>
+              <w:t>hase</w:t>
+            </w:r>
+          </w:p>
+        </w:tc>
+        <w:tc>
+          <w:tcPr>
+            <w:tcW w:w="947" w:type="dxa"/>
+            <w:tcBorders>
+              <w:top w:val="single" w:sz="4" w:space="0" w:color="auto"/>
+              <w:bottom w:val="single" w:sz="4" w:space="0" w:color="auto"/>
+            </w:tcBorders>
+            <w:vAlign w:val="center"/>
+          </w:tcPr>
+          <w:p>
+            <w:pPr>
+              <w:jc w:val="center"/>
+              <w:rPr>
+                <w:rFonts w:hint="eastAsia"/>
+              </w:rPr>
+            </w:pPr>
+            <w:r>
+              <w:rPr>
+                <w:rFonts w:hint="eastAsia"/>
+              </w:rPr>
+              <w:t>#</w:t>
+            </w:r>
+            <w:r>
+              <w:t xml:space="preserve"> Num.</w:t>
+            </w:r>
+          </w:p>
+        </w:tc>
+      </w:tr>
+      <w:tr>
+        <w:tc>
+          <w:tcPr>
+            <w:tcW w:w="2127" w:type="dxa"/>
+            <w:vMerge w:val="restart"/>
+            <w:tcBorders>
+              <w:top w:val="single" w:sz="4" w:space="0" w:color="auto"/>
+            </w:tcBorders>
+            <w:vAlign w:val="center"/>
+          </w:tcPr>
+          <w:p>
+            <w:pPr>
+              <w:jc w:val="center"/>
+              <w:rPr>
+                <w:rFonts w:hint="eastAsia"/>
+              </w:rPr>
+            </w:pPr>
+            <w:r>
+              <w:rPr>
+                <w:rFonts w:hint="eastAsia"/>
+              </w:rPr>
+              <w:t>T</w:t>
+            </w:r>
+            <w:r>
+              <w:t>raining (361 cases)</w:t>
+            </w:r>
+          </w:p>
+        </w:tc>
+        <w:tc>
+          <w:tcPr>
+            <w:tcW w:w="4536" w:type="dxa"/>
+            <w:tcBorders>
+              <w:top w:val="single" w:sz="4" w:space="0" w:color="auto"/>
+              <w:bottom w:val="nil"/>
+            </w:tcBorders>
+            <w:vAlign w:val="center"/>
+          </w:tcPr>
+          <w:p>
+            <w:pPr>
+              <w:jc w:val="center"/>
+              <w:rPr>
+                <w:rFonts w:hint="eastAsia"/>
+              </w:rPr>
+            </w:pPr>
+            <w:r>
+              <w:t>The National Institutes of Health Clinical Center</w:t>
+            </w:r>
+          </w:p>
+        </w:tc>
+        <w:tc>
+          <w:tcPr>
+            <w:tcW w:w="2126" w:type="dxa"/>
+            <w:tcBorders>
+              <w:top w:val="single" w:sz="4" w:space="0" w:color="auto"/>
+              <w:bottom w:val="nil"/>
+            </w:tcBorders>
+            <w:vAlign w:val="center"/>
+          </w:tcPr>
+          <w:p>
+            <w:pPr>
+              <w:jc w:val="center"/>
+              <w:rPr>
+                <w:rFonts w:hint="eastAsia"/>
+              </w:rPr>
+            </w:pPr>
+            <w:r>
+              <w:t>portal venous phase</w:t>
+            </w:r>
+          </w:p>
+        </w:tc>
+        <w:tc>
+          <w:tcPr>
+            <w:tcW w:w="947" w:type="dxa"/>
+            <w:tcBorders>
+              <w:top w:val="single" w:sz="4" w:space="0" w:color="auto"/>
+              <w:bottom w:val="nil"/>
+            </w:tcBorders>
+            <w:vAlign w:val="center"/>
+          </w:tcPr>
+          <w:p>
+            <w:pPr>
+              <w:jc w:val="center"/>
+              <w:rPr>
+                <w:rFonts w:hint="eastAsia"/>
+              </w:rPr>
+            </w:pPr>
+            <w:r>
+              <w:rPr>
+                <w:rFonts w:hint="eastAsia"/>
+              </w:rPr>
+              <w:t>8</w:t>
+            </w:r>
+            <w:r>
+              <w:t>0</w:t>
+            </w:r>
+          </w:p>
+        </w:tc>
+      </w:tr>
+      <w:tr>
+        <w:tc>
+          <w:tcPr>
+            <w:tcW w:w="2127" w:type="dxa"/>
+            <w:vMerge/>
+            <w:tcBorders>
+              <w:bottom w:val="single" w:sz="4" w:space="0" w:color="auto"/>
+            </w:tcBorders>
+            <w:vAlign w:val="center"/>
+          </w:tcPr>
+          <w:p>
+            <w:pPr>
+              <w:jc w:val="center"/>
+              <w:rPr>
+                <w:rFonts w:hint="eastAsia"/>
+              </w:rPr>
+            </w:pPr>
+          </w:p>
+        </w:tc>
+        <w:tc>
+          <w:tcPr>
+            <w:tcW w:w="4536" w:type="dxa"/>
+            <w:tcBorders>
+              <w:top w:val="nil"/>
+              <w:bottom w:val="single" w:sz="4" w:space="0" w:color="auto"/>
+            </w:tcBorders>
+            <w:vAlign w:val="center"/>
+          </w:tcPr>
+          <w:p>
+            <w:pPr>
+              <w:jc w:val="center"/>
+              <w:rPr>
+                <w:rFonts w:hint="eastAsia"/>
+              </w:rPr>
+            </w:pPr>
+            <w:r>
+              <w:t>Memorial Sloan Kettering Cancer Center</w:t>
+            </w:r>
+          </w:p>
+        </w:tc>
+        <w:tc>
+          <w:tcPr>
+            <w:tcW w:w="2126" w:type="dxa"/>
+            <w:tcBorders>
+              <w:top w:val="nil"/>
+              <w:bottom w:val="single" w:sz="4" w:space="0" w:color="auto"/>
+            </w:tcBorders>
+            <w:vAlign w:val="center"/>
+          </w:tcPr>
+          <w:p>
+            <w:pPr>
+              <w:jc w:val="center"/>
+              <w:rPr>
+                <w:rFonts w:hint="eastAsia"/>
+              </w:rPr>
+            </w:pPr>
+            <w:r>
+              <w:t>portal venous phase</w:t>
+            </w:r>
+          </w:p>
+        </w:tc>
+        <w:tc>
+          <w:tcPr>
+            <w:tcW w:w="947" w:type="dxa"/>
+            <w:tcBorders>
+              <w:top w:val="nil"/>
+              <w:bottom w:val="single" w:sz="4" w:space="0" w:color="auto"/>
+            </w:tcBorders>
+            <w:vAlign w:val="center"/>
+          </w:tcPr>
+          <w:p>
+            <w:pPr>
+              <w:jc w:val="center"/>
+              <w:rPr>
+                <w:rFonts w:hint="eastAsia"/>
+              </w:rPr>
+            </w:pPr>
+            <w:r>
+              <w:rPr>
+                <w:rFonts w:hint="eastAsia"/>
+              </w:rPr>
+              <w:t>2</w:t>
+            </w:r>
+            <w:r>
+              <w:t>81</w:t>
+            </w:r>
+          </w:p>
+        </w:tc>
+      </w:tr>
+      <w:tr>
+        <w:tc>
+          <w:tcPr>
+            <w:tcW w:w="2127" w:type="dxa"/>
+            <w:vMerge w:val="restart"/>
+            <w:tcBorders>
+              <w:top w:val="single" w:sz="4" w:space="0" w:color="auto"/>
+            </w:tcBorders>
+            <w:vAlign w:val="center"/>
+          </w:tcPr>
+          <w:p>
+            <w:pPr>
+              <w:jc w:val="center"/>
+              <w:rPr>
+                <w:rFonts w:hint="eastAsia"/>
+              </w:rPr>
+            </w:pPr>
+            <w:r>
+              <w:rPr>
+                <w:rFonts w:hint="eastAsia"/>
+              </w:rPr>
+              <w:t>V</w:t>
+            </w:r>
+            <w:r>
+              <w:t>alidation (50 cases)</w:t>
+            </w:r>
+          </w:p>
+        </w:tc>
+        <w:tc>
+          <w:tcPr>
+            <w:tcW w:w="4536" w:type="dxa"/>
+            <w:tcBorders>
+              <w:top w:val="single" w:sz="4" w:space="0" w:color="auto"/>
+            </w:tcBorders>
+            <w:vAlign w:val="center"/>
+          </w:tcPr>
+          <w:p>
+            <w:pPr>
+              <w:jc w:val="center"/>
+              <w:rPr>
+                <w:rFonts w:hint="eastAsia"/>
+              </w:rPr>
+            </w:pPr>
+            <w:r>
+              <w:t>Memorial Sloan Kettering Cancer Center</w:t>
+            </w:r>
+          </w:p>
+        </w:tc>
+        <w:tc>
+          <w:tcPr>
+            <w:tcW w:w="2126" w:type="dxa"/>
+            <w:tcBorders>
+              <w:top w:val="single" w:sz="4" w:space="0" w:color="auto"/>
+            </w:tcBorders>
+            <w:vAlign w:val="center"/>
+          </w:tcPr>
+          <w:p>
+            <w:pPr>
+              <w:jc w:val="center"/>
+              <w:rPr>
+                <w:rFonts w:hint="eastAsia"/>
+              </w:rPr>
+            </w:pPr>
+            <w:r>
+              <w:t>portal venous phase</w:t>
+            </w:r>
+          </w:p>
+        </w:tc>
+        <w:tc>
+          <w:tcPr>
+            <w:tcW w:w="947" w:type="dxa"/>
+            <w:tcBorders>
+              <w:top w:val="single" w:sz="4" w:space="0" w:color="auto"/>
+            </w:tcBorders>
+            <w:vAlign w:val="center"/>
+          </w:tcPr>
+          <w:p>
+            <w:pPr>
+              <w:jc w:val="center"/>
+              <w:rPr>
+                <w:rFonts w:hint="eastAsia"/>
+              </w:rPr>
+            </w:pPr>
+            <w:r>
+              <w:rPr>
+                <w:rFonts w:hint="eastAsia"/>
+              </w:rPr>
+              <w:t>5</w:t>
+            </w:r>
+          </w:p>
+        </w:tc>
+      </w:tr>
+      <w:tr>
+        <w:tc>
+          <w:tcPr>
+            <w:tcW w:w="2127" w:type="dxa"/>
+            <w:vMerge/>
+            <w:vAlign w:val="center"/>
+          </w:tcPr>
+          <w:p>
+            <w:pPr>
+              <w:jc w:val="center"/>
+              <w:rPr>
+                <w:rFonts w:hint="eastAsia"/>
+              </w:rPr>
+            </w:pPr>
+          </w:p>
+        </w:tc>
+        <w:tc>
+          <w:tcPr>
+            <w:tcW w:w="4536" w:type="dxa"/>
+            <w:tcBorders>
+              <w:bottom w:val="nil"/>
+            </w:tcBorders>
+            <w:vAlign w:val="center"/>
+          </w:tcPr>
+          <w:p>
+            <w:pPr>
+              <w:jc w:val="center"/>
+              <w:rPr>
+                <w:rFonts w:hint="eastAsia"/>
+              </w:rPr>
+            </w:pPr>
+            <w:r>
+              <w:t>University of Minnesota</w:t>
+            </w:r>
+          </w:p>
+        </w:tc>
+        <w:tc>
+          <w:tcPr>
+            <w:tcW w:w="2126" w:type="dxa"/>
+            <w:tcBorders>
+              <w:bottom w:val="nil"/>
+            </w:tcBorders>
+            <w:vAlign w:val="center"/>
+          </w:tcPr>
+          <w:p>
+            <w:pPr>
+              <w:jc w:val="center"/>
+              <w:rPr>
+                <w:rFonts w:hint="eastAsia"/>
+              </w:rPr>
+            </w:pPr>
+            <w:r>
+              <w:t>late arterial phase</w:t>
+            </w:r>
+          </w:p>
+        </w:tc>
+        <w:tc>
+          <w:tcPr>
+            <w:tcW w:w="947" w:type="dxa"/>
+            <w:tcBorders>
+              <w:bottom w:val="nil"/>
+            </w:tcBorders>
+            <w:vAlign w:val="center"/>
+          </w:tcPr>
+          <w:p>
+            <w:pPr>
+              <w:jc w:val="center"/>
+              <w:rPr>
+                <w:rFonts w:hint="eastAsia"/>
+              </w:rPr>
+            </w:pPr>
+            <w:r>
+              <w:rPr>
+                <w:rFonts w:hint="eastAsia"/>
+              </w:rPr>
+              <w:t>2</w:t>
+            </w:r>
+            <w:r>
+              <w:t>5</w:t>
+            </w:r>
+          </w:p>
+        </w:tc>
+      </w:tr>
+      <w:tr>
+        <w:tc>
+          <w:tcPr>
+            <w:tcW w:w="2127" w:type="dxa"/>
+            <w:vMerge/>
+            <w:tcBorders>
+              <w:bottom w:val="single" w:sz="4" w:space="0" w:color="auto"/>
+            </w:tcBorders>
+            <w:vAlign w:val="center"/>
+          </w:tcPr>
+          <w:p>
+            <w:pPr>
+              <w:jc w:val="center"/>
+              <w:rPr>
+                <w:rFonts w:hint="eastAsia"/>
+              </w:rPr>
+            </w:pPr>
+          </w:p>
+        </w:tc>
+        <w:tc>
+          <w:tcPr>
+            <w:tcW w:w="4536" w:type="dxa"/>
+            <w:tcBorders>
+              <w:top w:val="nil"/>
+              <w:bottom w:val="single" w:sz="4" w:space="0" w:color="auto"/>
+            </w:tcBorders>
+            <w:vAlign w:val="center"/>
+          </w:tcPr>
+          <w:p>
+            <w:pPr>
+              <w:jc w:val="center"/>
+              <w:rPr>
+                <w:rFonts w:hint="eastAsia"/>
+              </w:rPr>
+            </w:pPr>
+            <w:r>
+              <w:t>7 Medical Centers</w:t>
+            </w:r>
+          </w:p>
+        </w:tc>
+        <w:tc>
+          <w:tcPr>
+            <w:tcW w:w="2126" w:type="dxa"/>
+            <w:tcBorders>
+              <w:top w:val="nil"/>
+              <w:bottom w:val="single" w:sz="4" w:space="0" w:color="auto"/>
+            </w:tcBorders>
+            <w:vAlign w:val="center"/>
+          </w:tcPr>
+          <w:p>
+            <w:pPr>
+              <w:jc w:val="center"/>
+              <w:rPr>
+                <w:rFonts w:hint="eastAsia"/>
+              </w:rPr>
+            </w:pPr>
+            <w:r>
+              <w:t>various phases</w:t>
+            </w:r>
+          </w:p>
+        </w:tc>
+        <w:tc>
+          <w:tcPr>
+            <w:tcW w:w="947" w:type="dxa"/>
+            <w:tcBorders>
+              <w:top w:val="nil"/>
+              <w:bottom w:val="single" w:sz="4" w:space="0" w:color="auto"/>
+            </w:tcBorders>
+            <w:vAlign w:val="center"/>
+          </w:tcPr>
+          <w:p>
+            <w:pPr>
+              <w:jc w:val="center"/>
+              <w:rPr>
+                <w:rFonts w:hint="eastAsia"/>
+              </w:rPr>
+            </w:pPr>
+            <w:r>
+              <w:rPr>
+                <w:rFonts w:hint="eastAsia"/>
+              </w:rPr>
+              <w:t>2</w:t>
+            </w:r>
+            <w:r>
+              <w:t>0</w:t>
+            </w:r>
+          </w:p>
+        </w:tc>
+      </w:tr>
+      <w:tr>
+        <w:tc>
+          <w:tcPr>
+            <w:tcW w:w="2127" w:type="dxa"/>
+            <w:vMerge w:val="restart"/>
+            <w:tcBorders>
+              <w:top w:val="single" w:sz="4" w:space="0" w:color="auto"/>
+            </w:tcBorders>
+            <w:vAlign w:val="center"/>
+          </w:tcPr>
+          <w:p>
+            <w:pPr>
+              <w:jc w:val="center"/>
+              <w:rPr>
+                <w:rFonts w:hint="eastAsia"/>
+              </w:rPr>
+            </w:pPr>
+            <w:r>
+              <w:rPr>
+                <w:rFonts w:hint="eastAsia"/>
+              </w:rPr>
+              <w:t>T</w:t>
+            </w:r>
+            <w:r>
+              <w:t>esting (100 cases)</w:t>
+            </w:r>
+          </w:p>
+        </w:tc>
+        <w:tc>
+          <w:tcPr>
+            <w:tcW w:w="4536" w:type="dxa"/>
+            <w:tcBorders>
+              <w:top w:val="single" w:sz="4" w:space="0" w:color="auto"/>
+            </w:tcBorders>
+            <w:vAlign w:val="center"/>
+          </w:tcPr>
+          <w:p>
+            <w:pPr>
+              <w:jc w:val="center"/>
+              <w:rPr>
+                <w:rFonts w:hint="eastAsia"/>
+              </w:rPr>
+            </w:pPr>
+            <w:r>
+              <w:t>Memorial Sloan Kettering Cancer Center</w:t>
+            </w:r>
+          </w:p>
+        </w:tc>
+        <w:tc>
+          <w:tcPr>
+            <w:tcW w:w="2126" w:type="dxa"/>
+            <w:tcBorders>
+              <w:top w:val="single" w:sz="4" w:space="0" w:color="auto"/>
+            </w:tcBorders>
+            <w:vAlign w:val="center"/>
+          </w:tcPr>
+          <w:p>
+            <w:pPr>
+              <w:jc w:val="center"/>
+              <w:rPr>
+                <w:rFonts w:hint="eastAsia"/>
+              </w:rPr>
+            </w:pPr>
+            <w:r>
+              <w:t>portal venous phase</w:t>
+            </w:r>
+          </w:p>
+        </w:tc>
+        <w:tc>
+          <w:tcPr>
+            <w:tcW w:w="947" w:type="dxa"/>
+            <w:tcBorders>
+              <w:top w:val="single" w:sz="4" w:space="0" w:color="auto"/>
+            </w:tcBorders>
+            <w:vAlign w:val="center"/>
+          </w:tcPr>
+          <w:p>
+            <w:pPr>
+              <w:jc w:val="center"/>
+              <w:rPr>
+                <w:rFonts w:hint="eastAsia"/>
+              </w:rPr>
+            </w:pPr>
+            <w:r>
+              <w:rPr>
+                <w:rFonts w:hint="eastAsia"/>
+              </w:rPr>
+              <w:t>5</w:t>
+            </w:r>
+          </w:p>
+        </w:tc>
+      </w:tr>
+      <w:tr>
+        <w:tc>
+          <w:tcPr>
+            <w:tcW w:w="2127" w:type="dxa"/>
+            <w:vMerge/>
+            <w:vAlign w:val="center"/>
+          </w:tcPr>
+          <w:p>
+            <w:pPr>
+              <w:jc w:val="center"/>
+              <w:rPr>
+                <w:rFonts w:hint="eastAsia"/>
+              </w:rPr>
+            </w:pPr>
+          </w:p>
+        </w:tc>
+        <w:tc>
+          <w:tcPr>
+            <w:tcW w:w="4536" w:type="dxa"/>
+            <w:vAlign w:val="center"/>
+          </w:tcPr>
+          <w:p>
+            <w:pPr>
+              <w:jc w:val="center"/>
+              <w:rPr>
+                <w:rFonts w:hint="eastAsia"/>
+              </w:rPr>
+            </w:pPr>
+            <w:r>
+              <w:t>University of Minnesota</w:t>
+            </w:r>
+          </w:p>
+        </w:tc>
+        <w:tc>
+          <w:tcPr>
+            <w:tcW w:w="2126" w:type="dxa"/>
+            <w:vAlign w:val="center"/>
+          </w:tcPr>
+          <w:p>
+            <w:pPr>
+              <w:jc w:val="center"/>
+              <w:rPr>
+                <w:rFonts w:hint="eastAsia"/>
+              </w:rPr>
+            </w:pPr>
+            <w:r>
+              <w:t>late arterial phase</w:t>
+            </w:r>
+          </w:p>
+        </w:tc>
+        <w:tc>
+          <w:tcPr>
+            <w:tcW w:w="947" w:type="dxa"/>
+            <w:vAlign w:val="center"/>
+          </w:tcPr>
+          <w:p>
+            <w:pPr>
+              <w:jc w:val="center"/>
+              <w:rPr>
+                <w:rFonts w:hint="eastAsia"/>
+              </w:rPr>
+            </w:pPr>
+            <w:r>
+              <w:rPr>
+                <w:rFonts w:hint="eastAsia"/>
+              </w:rPr>
+              <w:t>2</w:t>
+            </w:r>
+            <w:r>
+              <w:t>5</w:t>
+            </w:r>
+          </w:p>
+        </w:tc>
+      </w:tr>
+      <w:tr>
+        <w:tc>
+          <w:tcPr>
+            <w:tcW w:w="2127" w:type="dxa"/>
+            <w:vMerge/>
+            <w:vAlign w:val="center"/>
+          </w:tcPr>
+          <w:p>
+            <w:pPr>
+              <w:jc w:val="center"/>
+              <w:rPr>
+                <w:rFonts w:hint="eastAsia"/>
+              </w:rPr>
+            </w:pPr>
+          </w:p>
+        </w:tc>
+        <w:tc>
+          <w:tcPr>
+            <w:tcW w:w="4536" w:type="dxa"/>
+            <w:vAlign w:val="center"/>
+          </w:tcPr>
+          <w:p>
+            <w:pPr>
+              <w:jc w:val="center"/>
+              <w:rPr>
+                <w:rFonts w:hint="eastAsia"/>
+              </w:rPr>
+            </w:pPr>
+            <w:r>
+              <w:t>7 Medical Centers</w:t>
+            </w:r>
+          </w:p>
+        </w:tc>
+        <w:tc>
+          <w:tcPr>
+            <w:tcW w:w="2126" w:type="dxa"/>
+            <w:vAlign w:val="center"/>
+          </w:tcPr>
+          <w:p>
+            <w:pPr>
+              <w:jc w:val="center"/>
+              <w:rPr>
+                <w:rFonts w:hint="eastAsia"/>
+              </w:rPr>
+            </w:pPr>
+            <w:r>
+              <w:t>various phases</w:t>
+            </w:r>
+          </w:p>
+        </w:tc>
+        <w:tc>
+          <w:tcPr>
+            <w:tcW w:w="947" w:type="dxa"/>
+            <w:vAlign w:val="center"/>
+          </w:tcPr>
+          <w:p>
+            <w:pPr>
+              <w:jc w:val="center"/>
+              <w:rPr>
+                <w:rFonts w:hint="eastAsia"/>
+              </w:rPr>
+            </w:pPr>
+            <w:r>
+              <w:rPr>
+                <w:rFonts w:hint="eastAsia"/>
+              </w:rPr>
+              <w:t>2</w:t>
+            </w:r>
+            <w:r>
+              <w:t>0</w:t>
+            </w:r>
+          </w:p>
+        </w:tc>
+      </w:tr>
+      <w:tr>
+        <w:tc>
+          <w:tcPr>
+            <w:tcW w:w="2127" w:type="dxa"/>
+            <w:vMerge/>
+            <w:vAlign w:val="center"/>
+          </w:tcPr>
+          <w:p>
+            <w:pPr>
+              <w:jc w:val="center"/>
+              <w:rPr>
+                <w:rFonts w:hint="eastAsia"/>
+              </w:rPr>
+            </w:pPr>
+          </w:p>
+        </w:tc>
+        <w:tc>
+          <w:tcPr>
+            <w:tcW w:w="4536" w:type="dxa"/>
+            <w:vAlign w:val="center"/>
+          </w:tcPr>
+          <w:p>
+            <w:pPr>
+              <w:jc w:val="center"/>
+              <w:rPr>
+                <w:rFonts w:hint="eastAsia"/>
+              </w:rPr>
+            </w:pPr>
+            <w:r>
+              <w:t>Nanjing University</w:t>
+            </w:r>
+          </w:p>
+        </w:tc>
+        <w:tc>
+          <w:tcPr>
+            <w:tcW w:w="2126" w:type="dxa"/>
+            <w:vAlign w:val="center"/>
+          </w:tcPr>
+          <w:p>
+            <w:pPr>
+              <w:jc w:val="center"/>
+              <w:rPr>
+                <w:rFonts w:hint="eastAsia"/>
+              </w:rPr>
+            </w:pPr>
+            <w:r>
+              <w:t>various phases</w:t>
+            </w:r>
+          </w:p>
+        </w:tc>
+        <w:tc>
+          <w:tcPr>
+            <w:tcW w:w="947" w:type="dxa"/>
+            <w:vAlign w:val="center"/>
+          </w:tcPr>
+          <w:p>
+            <w:pPr>
+              <w:jc w:val="center"/>
+              <w:rPr>
+                <w:rFonts w:hint="eastAsia"/>
+              </w:rPr>
+            </w:pPr>
+            <w:r>
+              <w:rPr>
+                <w:rFonts w:hint="eastAsia"/>
+              </w:rPr>
+              <w:t>5</w:t>
+            </w:r>
+            <w:r>
+              <w:t>0</w:t>
+            </w:r>
+          </w:p>
+        </w:tc>
+      </w:tr>
+    </w:tbl>
+    <w:p>
+      <w:pPr>
+        <w:sectPr>
+          <w:type w:val="continuous"/>
+          <w:pgSz w:w="11906" w:h="16838"/>
+          <w:pgMar w:top="1440" w:right="1080" w:bottom="1440" w:left="1080" w:header="851" w:footer="992" w:gutter="0"/>
+          <w:cols w:space="720"/>
+          <w:docGrid w:type="lines" w:linePitch="312"/>
+        </w:sectPr>
+      </w:pPr>
+    </w:p>
+    <w:p>
+      <w:pPr>
+        <w:pStyle w:val="a3"/>
+        <w:numPr>
+          <w:ilvl w:val="1"/>
+          <w:numId w:val="1"/>
+        </w:numPr>
+        <w:spacing w:beforeLines="50" w:before="156" w:afterLines="50" w:after="156"/>
+        <w:ind w:left="357" w:firstLineChars="0" w:hanging="357"/>
+        <w:rPr>
+          <w:b/>
+          <w:bCs/>
+        </w:rPr>
+      </w:pPr>
+      <w:r>
+        <w:rPr>
+          <w:rFonts w:hint="eastAsia"/>
+          <w:b/>
+          <w:bCs/>
+        </w:rPr>
+        <w:t>E</w:t>
+      </w:r>
+      <w:r>
+        <w:rPr>
+          <w:b/>
+          <w:bCs/>
+        </w:rPr>
+        <w:t>valuation Metrics</w:t>
+      </w:r>
+    </w:p>
+    <w:p>
+      <w:pPr>
+        <w:pStyle w:val="a3"/>
+        <w:numPr>
+          <w:ilvl w:val="0"/>
+          <w:numId w:val="4"/>
+        </w:numPr>
+        <w:ind w:firstLineChars="0"/>
+      </w:pPr>
+      <w:r>
+        <w:t>Dice Similarity Coefficient (DSC)</w:t>
+      </w:r>
+    </w:p>
+    <w:p>
+      <w:pPr>
+        <w:pStyle w:val="a3"/>
+        <w:numPr>
+          <w:ilvl w:val="0"/>
+          <w:numId w:val="4"/>
+        </w:numPr>
+        <w:ind w:firstLineChars="0"/>
+      </w:pPr>
+      <w:r>
+        <w:t>Normalized Surface Distance (NSD)</w:t>
+      </w:r>
+    </w:p>
+    <w:p>
+      <w:pPr>
+        <w:pStyle w:val="a3"/>
+        <w:numPr>
+          <w:ilvl w:val="0"/>
+          <w:numId w:val="4"/>
+        </w:numPr>
+        <w:ind w:firstLineChars="0"/>
+      </w:pPr>
+      <w:r>
+        <w:t>Running time</w:t>
+      </w:r>
+    </w:p>
+    <w:p>
+      <w:pPr>
+        <w:pStyle w:val="a3"/>
+        <w:numPr>
+          <w:ilvl w:val="0"/>
+          <w:numId w:val="4"/>
+        </w:numPr>
+        <w:ind w:firstLineChars="0"/>
+        <w:rPr>
+          <w:rFonts w:hint="eastAsia"/>
+        </w:rPr>
+      </w:pPr>
+      <w:r>
+        <w:t xml:space="preserve">Maximum used GPU memory (when the inference </w:t>
+      </w:r>
+      <w:proofErr w:type="spellStart"/>
+      <w:r>
+        <w:t>isstable</w:t>
+      </w:r>
+      <w:proofErr w:type="spellEnd"/>
+      <w:r>
+        <w:t>)</w:t>
+      </w:r>
     </w:p>
     <w:p>
       <w:pPr>
@@ -400,31 +1742,368 @@
       </w:pPr>
       <w:r>
         <w:rPr>
-          <w:rFonts w:hint="eastAsia"/>
           <w:b/>
           <w:bCs/>
           <w:sz w:val="24"/>
           <w:szCs w:val="28"/>
         </w:rPr>
-        <w:t>I</w:t>
-      </w:r>
-      <w:r>
-        <w:rPr>
-          <w:b/>
-          <w:bCs/>
-          <w:sz w:val="24"/>
-          <w:szCs w:val="28"/>
-        </w:rPr>
-        <w:t>mplementation Details</w:t>
+        <w:t>Environments and requirements</w:t>
       </w:r>
     </w:p>
     <w:p>
       <w:pPr>
+        <w:ind w:firstLineChars="202" w:firstLine="424"/>
+      </w:pPr>
+      <w:r>
+        <w:t xml:space="preserve">The environments and requirements of the </w:t>
+      </w:r>
+      <w:r>
+        <w:t xml:space="preserve">baseline </w:t>
+      </w:r>
+      <w:r>
+        <w:t>method being used is shown in Table 2.</w:t>
+      </w:r>
+    </w:p>
+    <w:p>
+      <w:pPr>
+        <w:spacing w:beforeLines="50" w:before="156"/>
+        <w:jc w:val="center"/>
+      </w:pPr>
+      <w:r>
         <w:rPr>
           <w:rFonts w:hint="eastAsia"/>
         </w:rPr>
-      </w:pPr>
+        <w:t>T</w:t>
+      </w:r>
+      <w:r>
+        <w:t>able 2. Environments and requirements</w:t>
+      </w:r>
     </w:p>
+    <w:tbl>
+      <w:tblPr>
+        <w:tblStyle w:val="a4"/>
+        <w:tblW w:w="0" w:type="auto"/>
+        <w:tblBorders>
+          <w:left w:val="none" w:sz="0" w:space="0" w:color="auto"/>
+          <w:right w:val="none" w:sz="0" w:space="0" w:color="auto"/>
+        </w:tblBorders>
+        <w:tblLook w:val="04A0" w:firstRow="1" w:lastRow="0" w:firstColumn="1" w:lastColumn="0" w:noHBand="0" w:noVBand="1"/>
+      </w:tblPr>
+      <w:tblGrid>
+        <w:gridCol w:w="1701"/>
+        <w:gridCol w:w="2949"/>
+      </w:tblGrid>
+      <w:tr>
+        <w:tc>
+          <w:tcPr>
+            <w:tcW w:w="1701" w:type="dxa"/>
+            <w:vAlign w:val="center"/>
+          </w:tcPr>
+          <w:p>
+            <w:pPr>
+              <w:rPr>
+                <w:rFonts w:hint="eastAsia"/>
+              </w:rPr>
+            </w:pPr>
+            <w:r>
+              <w:rPr>
+                <w:rFonts w:hint="eastAsia"/>
+              </w:rPr>
+              <w:t>U</w:t>
+            </w:r>
+            <w:r>
+              <w:t>buntu version</w:t>
+            </w:r>
+          </w:p>
+        </w:tc>
+        <w:tc>
+          <w:tcPr>
+            <w:tcW w:w="2949" w:type="dxa"/>
+            <w:vAlign w:val="center"/>
+          </w:tcPr>
+          <w:p>
+            <w:pPr>
+              <w:rPr>
+                <w:rFonts w:hint="eastAsia"/>
+              </w:rPr>
+            </w:pPr>
+          </w:p>
+        </w:tc>
+      </w:tr>
+      <w:tr>
+        <w:tc>
+          <w:tcPr>
+            <w:tcW w:w="1701" w:type="dxa"/>
+            <w:vAlign w:val="center"/>
+          </w:tcPr>
+          <w:p>
+            <w:pPr>
+              <w:rPr>
+                <w:rFonts w:hint="eastAsia"/>
+              </w:rPr>
+            </w:pPr>
+            <w:r>
+              <w:rPr>
+                <w:rFonts w:hint="eastAsia"/>
+              </w:rPr>
+              <w:t>C</w:t>
+            </w:r>
+            <w:r>
+              <w:t>PU</w:t>
+            </w:r>
+          </w:p>
+        </w:tc>
+        <w:tc>
+          <w:tcPr>
+            <w:tcW w:w="2949" w:type="dxa"/>
+            <w:vAlign w:val="center"/>
+          </w:tcPr>
+          <w:p>
+            <w:pPr>
+              <w:rPr>
+                <w:rFonts w:hint="eastAsia"/>
+              </w:rPr>
+            </w:pPr>
+          </w:p>
+        </w:tc>
+      </w:tr>
+      <w:tr>
+        <w:tc>
+          <w:tcPr>
+            <w:tcW w:w="1701" w:type="dxa"/>
+            <w:vAlign w:val="center"/>
+          </w:tcPr>
+          <w:p>
+            <w:pPr>
+              <w:rPr>
+                <w:rFonts w:hint="eastAsia"/>
+              </w:rPr>
+            </w:pPr>
+            <w:r>
+              <w:rPr>
+                <w:rFonts w:hint="eastAsia"/>
+              </w:rPr>
+              <w:t>R</w:t>
+            </w:r>
+            <w:r>
+              <w:t>AM</w:t>
+            </w:r>
+          </w:p>
+        </w:tc>
+        <w:tc>
+          <w:tcPr>
+            <w:tcW w:w="2949" w:type="dxa"/>
+            <w:vAlign w:val="center"/>
+          </w:tcPr>
+          <w:p>
+            <w:pPr>
+              <w:rPr>
+                <w:rFonts w:hint="eastAsia"/>
+              </w:rPr>
+            </w:pPr>
+          </w:p>
+        </w:tc>
+      </w:tr>
+      <w:tr>
+        <w:tc>
+          <w:tcPr>
+            <w:tcW w:w="1701" w:type="dxa"/>
+            <w:vAlign w:val="center"/>
+          </w:tcPr>
+          <w:p>
+            <w:pPr>
+              <w:rPr>
+                <w:rFonts w:hint="eastAsia"/>
+              </w:rPr>
+            </w:pPr>
+            <w:r>
+              <w:rPr>
+                <w:rFonts w:hint="eastAsia"/>
+              </w:rPr>
+              <w:t>G</w:t>
+            </w:r>
+            <w:r>
+              <w:t>PU</w:t>
+            </w:r>
+          </w:p>
+        </w:tc>
+        <w:tc>
+          <w:tcPr>
+            <w:tcW w:w="2949" w:type="dxa"/>
+            <w:vAlign w:val="center"/>
+          </w:tcPr>
+          <w:p>
+            <w:pPr>
+              <w:rPr>
+                <w:rFonts w:hint="eastAsia"/>
+              </w:rPr>
+            </w:pPr>
+          </w:p>
+        </w:tc>
+      </w:tr>
+      <w:tr>
+        <w:tc>
+          <w:tcPr>
+            <w:tcW w:w="1701" w:type="dxa"/>
+            <w:vAlign w:val="center"/>
+          </w:tcPr>
+          <w:p>
+            <w:pPr>
+              <w:rPr>
+                <w:rFonts w:hint="eastAsia"/>
+              </w:rPr>
+            </w:pPr>
+            <w:r>
+              <w:rPr>
+                <w:rFonts w:hint="eastAsia"/>
+              </w:rPr>
+              <w:t>C</w:t>
+            </w:r>
+            <w:r>
+              <w:t>UDA version</w:t>
+            </w:r>
+          </w:p>
+        </w:tc>
+        <w:tc>
+          <w:tcPr>
+            <w:tcW w:w="2949" w:type="dxa"/>
+            <w:vAlign w:val="center"/>
+          </w:tcPr>
+          <w:p>
+            <w:pPr>
+              <w:rPr>
+                <w:rFonts w:hint="eastAsia"/>
+              </w:rPr>
+            </w:pPr>
+          </w:p>
+        </w:tc>
+      </w:tr>
+      <w:tr>
+        <w:tc>
+          <w:tcPr>
+            <w:tcW w:w="1701" w:type="dxa"/>
+            <w:vAlign w:val="center"/>
+          </w:tcPr>
+          <w:p>
+            <w:pPr>
+              <w:rPr>
+                <w:rFonts w:hint="eastAsia"/>
+              </w:rPr>
+            </w:pPr>
+            <w:r>
+              <w:rPr>
+                <w:rFonts w:hint="eastAsia"/>
+              </w:rPr>
+              <w:t>P</w:t>
+            </w:r>
+            <w:r>
+              <w:t>rogramming language</w:t>
+            </w:r>
+          </w:p>
+        </w:tc>
+        <w:tc>
+          <w:tcPr>
+            <w:tcW w:w="2949" w:type="dxa"/>
+            <w:vAlign w:val="center"/>
+          </w:tcPr>
+          <w:p>
+            <w:pPr>
+              <w:rPr>
+                <w:rFonts w:hint="eastAsia"/>
+              </w:rPr>
+            </w:pPr>
+          </w:p>
+        </w:tc>
+      </w:tr>
+      <w:tr>
+        <w:tc>
+          <w:tcPr>
+            <w:tcW w:w="1701" w:type="dxa"/>
+            <w:vAlign w:val="center"/>
+          </w:tcPr>
+          <w:p>
+            <w:pPr>
+              <w:rPr>
+                <w:rFonts w:hint="eastAsia"/>
+              </w:rPr>
+            </w:pPr>
+            <w:r>
+              <w:rPr>
+                <w:rFonts w:hint="eastAsia"/>
+              </w:rPr>
+              <w:t>D</w:t>
+            </w:r>
+            <w:r>
+              <w:t>eep learning framework</w:t>
+            </w:r>
+          </w:p>
+        </w:tc>
+        <w:tc>
+          <w:tcPr>
+            <w:tcW w:w="2949" w:type="dxa"/>
+            <w:vAlign w:val="center"/>
+          </w:tcPr>
+          <w:p>
+            <w:pPr>
+              <w:rPr>
+                <w:rFonts w:hint="eastAsia"/>
+              </w:rPr>
+            </w:pPr>
+          </w:p>
+        </w:tc>
+      </w:tr>
+      <w:tr>
+        <w:tc>
+          <w:tcPr>
+            <w:tcW w:w="1701" w:type="dxa"/>
+            <w:vAlign w:val="center"/>
+          </w:tcPr>
+          <w:p>
+            <w:pPr>
+              <w:rPr>
+                <w:rFonts w:hint="eastAsia"/>
+              </w:rPr>
+            </w:pPr>
+            <w:r>
+              <w:rPr>
+                <w:rFonts w:hint="eastAsia"/>
+              </w:rPr>
+              <w:t>S</w:t>
+            </w:r>
+            <w:r>
+              <w:t>pecification of dependencies</w:t>
+            </w:r>
+          </w:p>
+        </w:tc>
+        <w:tc>
+          <w:tcPr>
+            <w:tcW w:w="2949" w:type="dxa"/>
+            <w:vAlign w:val="center"/>
+          </w:tcPr>
+          <w:p>
+            <w:pPr>
+              <w:rPr>
+                <w:rFonts w:hint="eastAsia"/>
+              </w:rPr>
+            </w:pPr>
+            <w:proofErr w:type="spellStart"/>
+            <w:r>
+              <w:rPr>
+                <w:rFonts w:hint="eastAsia"/>
+              </w:rPr>
+              <w:t>n</w:t>
+            </w:r>
+            <w:r>
+              <w:t>nU</w:t>
+            </w:r>
+            <w:proofErr w:type="spellEnd"/>
+            <w:r>
+              <w:t>-Net</w:t>
+            </w:r>
+          </w:p>
+        </w:tc>
+      </w:tr>
+    </w:tbl>
     <w:p>
       <w:pPr>
         <w:pStyle w:val="a3"/>
@@ -460,13 +2139,7 @@
         <w:t>esults</w:t>
       </w:r>
     </w:p>
-    <w:p>
-      <w:pPr>
-        <w:rPr>
-          <w:rFonts w:hint="eastAsia"/>
-        </w:rPr>
-      </w:pPr>
-    </w:p>
+    <w:p/>
     <w:p>
       <w:pPr>
         <w:pStyle w:val="a3"/>
@@ -502,13 +2175,7 @@
         <w:t>iscussion and Conclusion</w:t>
       </w:r>
     </w:p>
-    <w:p>
-      <w:pPr>
-        <w:rPr>
-          <w:rFonts w:hint="eastAsia"/>
-        </w:rPr>
-      </w:pPr>
-    </w:p>
+    <w:p/>
     <w:p>
       <w:pPr>
         <w:rPr>
@@ -531,9 +2198,6 @@
     <w:p>
       <w:pPr>
         <w:ind w:firstLineChars="202" w:firstLine="424"/>
-        <w:rPr>
-          <w:rFonts w:hint="eastAsia"/>
-        </w:rPr>
       </w:pPr>
       <w:r>
         <w:rPr>
@@ -579,10 +2243,846 @@
     </w:p>
     <w:p>
       <w:pPr>
+        <w:spacing w:afterLines="50" w:after="156"/>
+        <w:ind w:left="315" w:hangingChars="150" w:hanging="315"/>
+      </w:pPr>
+      <w:r>
         <w:rPr>
           <w:rFonts w:hint="eastAsia"/>
         </w:rPr>
-      </w:pPr>
+        <w:t>[</w:t>
+      </w:r>
+      <w:r>
+        <w:t xml:space="preserve">1] </w:t>
+      </w:r>
+      <w:r>
+        <w:t xml:space="preserve">F. </w:t>
+      </w:r>
+      <w:proofErr w:type="spellStart"/>
+      <w:r>
+        <w:t>Isensee</w:t>
+      </w:r>
+      <w:proofErr w:type="spellEnd"/>
+      <w:r>
+        <w:t>, P. F. Jaeger, S. A. Kohl, J. Petersen,</w:t>
+      </w:r>
+      <w:r>
+        <w:t xml:space="preserve"> </w:t>
+      </w:r>
+      <w:r>
+        <w:t>and</w:t>
+      </w:r>
+      <w:r>
+        <w:t xml:space="preserve"> </w:t>
+      </w:r>
+      <w:r>
+        <w:t>K. H. Maier-Hein, “</w:t>
+      </w:r>
+      <w:proofErr w:type="spellStart"/>
+      <w:r>
+        <w:t>nn</w:t>
+      </w:r>
+      <w:r>
+        <w:t>U</w:t>
+      </w:r>
+      <w:proofErr w:type="spellEnd"/>
+      <w:r>
+        <w:t>-</w:t>
+      </w:r>
+      <w:r>
+        <w:t>N</w:t>
+      </w:r>
+      <w:r>
+        <w:t>et: a self-configuring method for</w:t>
+      </w:r>
+      <w:r>
+        <w:t xml:space="preserve"> </w:t>
+      </w:r>
+      <w:r>
+        <w:t>deep learning-based biomedical</w:t>
+      </w:r>
+      <w:r>
+        <w:t xml:space="preserve"> </w:t>
+      </w:r>
+      <w:r>
+        <w:t>image segmentation</w:t>
+      </w:r>
+      <w:r>
+        <w:t xml:space="preserve">,” </w:t>
+      </w:r>
+      <w:r>
+        <w:rPr>
+          <w:i/>
+          <w:iCs/>
+        </w:rPr>
+        <w:t>Na</w:t>
+      </w:r>
+      <w:r>
+        <w:rPr>
+          <w:i/>
+          <w:iCs/>
+        </w:rPr>
+        <w:t>ture Methods</w:t>
+      </w:r>
+      <w:r>
+        <w:t>, vol. 18, no. 2, pp. 203–211, 2021</w:t>
+      </w:r>
+      <w:r>
+        <w:t>.</w:t>
+      </w:r>
+    </w:p>
+    <w:p>
+      <w:pPr>
+        <w:spacing w:afterLines="50" w:after="156"/>
+        <w:ind w:left="315" w:hangingChars="150" w:hanging="315"/>
+      </w:pPr>
+      <w:r>
+        <w:rPr>
+          <w:rFonts w:hint="eastAsia"/>
+        </w:rPr>
+        <w:t>[</w:t>
+      </w:r>
+      <w:r>
+        <w:t xml:space="preserve">2] </w:t>
+      </w:r>
+      <w:r>
+        <w:t xml:space="preserve">O. </w:t>
+      </w:r>
+      <w:proofErr w:type="spellStart"/>
+      <w:r>
+        <w:t>Ronneberger</w:t>
+      </w:r>
+      <w:proofErr w:type="spellEnd"/>
+      <w:r>
+        <w:t xml:space="preserve">, P. Fischer, and T. </w:t>
+      </w:r>
+      <w:proofErr w:type="spellStart"/>
+      <w:r>
+        <w:t>Brox</w:t>
+      </w:r>
+      <w:proofErr w:type="spellEnd"/>
+      <w:r>
+        <w:t>, “U-net: Convolutional networks for biomedical image segmentation,” in</w:t>
+      </w:r>
+      <w:r>
+        <w:t xml:space="preserve"> </w:t>
+      </w:r>
+      <w:r>
+        <w:rPr>
+          <w:i/>
+          <w:iCs/>
+        </w:rPr>
+        <w:t>International Conference on Medical image computing and</w:t>
+      </w:r>
+      <w:r>
+        <w:rPr>
+          <w:i/>
+          <w:iCs/>
+        </w:rPr>
+        <w:t xml:space="preserve"> </w:t>
+      </w:r>
+      <w:r>
+        <w:rPr>
+          <w:i/>
+          <w:iCs/>
+        </w:rPr>
+        <w:t>computer-assisted intervention</w:t>
+      </w:r>
+      <w:r>
+        <w:t>.</w:t>
+      </w:r>
+      <w:r>
+        <w:t xml:space="preserve"> </w:t>
+      </w:r>
+      <w:r>
+        <w:t>Springer, 2015, pp. 234–241.</w:t>
+      </w:r>
+    </w:p>
+    <w:p>
+      <w:pPr>
+        <w:spacing w:afterLines="50" w:after="156"/>
+        <w:ind w:left="315" w:hangingChars="150" w:hanging="315"/>
+      </w:pPr>
+      <w:r>
+        <w:rPr>
+          <w:rFonts w:hint="eastAsia"/>
+        </w:rPr>
+        <w:t>[</w:t>
+      </w:r>
+      <w:r>
+        <w:t xml:space="preserve">3] </w:t>
+      </w:r>
+      <w:r>
+        <w:t xml:space="preserve">A. L. Simpson, M. Antonelli, S. </w:t>
+      </w:r>
+      <w:proofErr w:type="spellStart"/>
+      <w:r>
+        <w:t>Bakas</w:t>
+      </w:r>
+      <w:proofErr w:type="spellEnd"/>
+      <w:r>
+        <w:t xml:space="preserve">, M. </w:t>
+      </w:r>
+      <w:proofErr w:type="spellStart"/>
+      <w:r>
+        <w:t>Bilello</w:t>
+      </w:r>
+      <w:proofErr w:type="spellEnd"/>
+      <w:r>
+        <w:t xml:space="preserve">, K. Farahani, B. Van </w:t>
+      </w:r>
+      <w:proofErr w:type="spellStart"/>
+      <w:r>
+        <w:t>Ginneken</w:t>
+      </w:r>
+      <w:proofErr w:type="spellEnd"/>
+      <w:r>
+        <w:t>, A. Kopp-Schneider, B. A. Landman,</w:t>
+      </w:r>
+      <w:r>
+        <w:t xml:space="preserve"> </w:t>
+      </w:r>
+      <w:r>
+        <w:t xml:space="preserve">G. </w:t>
+      </w:r>
+      <w:proofErr w:type="spellStart"/>
+      <w:r>
+        <w:t>Litjens</w:t>
+      </w:r>
+      <w:proofErr w:type="spellEnd"/>
+      <w:r>
+        <w:t xml:space="preserve">, B. </w:t>
+      </w:r>
+      <w:proofErr w:type="spellStart"/>
+      <w:r>
+        <w:t>Menze</w:t>
+      </w:r>
+      <w:proofErr w:type="spellEnd"/>
+      <w:r>
+        <w:t xml:space="preserve"> </w:t>
+      </w:r>
+      <w:r>
+        <w:rPr>
+          <w:i/>
+          <w:iCs/>
+        </w:rPr>
+        <w:t>et al</w:t>
+      </w:r>
+      <w:r>
+        <w:t>., “A large annotated medical image</w:t>
+      </w:r>
+      <w:r>
+        <w:t xml:space="preserve"> </w:t>
+      </w:r>
+      <w:r>
+        <w:t>dataset for the development and evaluation of segmentation</w:t>
+      </w:r>
+      <w:r>
+        <w:t xml:space="preserve"> </w:t>
+      </w:r>
+      <w:r>
+        <w:t>algorithms,”</w:t>
+      </w:r>
+      <w:r>
+        <w:t xml:space="preserve"> </w:t>
+      </w:r>
+      <w:proofErr w:type="spellStart"/>
+      <w:r>
+        <w:rPr>
+          <w:i/>
+          <w:iCs/>
+        </w:rPr>
+        <w:t>arXiv</w:t>
+      </w:r>
+      <w:proofErr w:type="spellEnd"/>
+      <w:r>
+        <w:rPr>
+          <w:i/>
+          <w:iCs/>
+        </w:rPr>
+        <w:t xml:space="preserve"> preprint arXiv:1902.09063</w:t>
+      </w:r>
+      <w:r>
+        <w:t>, 2019.</w:t>
+      </w:r>
+    </w:p>
+    <w:p>
+      <w:pPr>
+        <w:spacing w:afterLines="50" w:after="156"/>
+        <w:ind w:left="315" w:hangingChars="150" w:hanging="315"/>
+      </w:pPr>
+      <w:r>
+        <w:rPr>
+          <w:rFonts w:hint="eastAsia"/>
+        </w:rPr>
+        <w:lastRenderedPageBreak/>
+        <w:t>[</w:t>
+      </w:r>
+      <w:r>
+        <w:t xml:space="preserve">4] </w:t>
+      </w:r>
+      <w:r>
+        <w:t xml:space="preserve">P. Bilic, P. F. Christ, E. </w:t>
+      </w:r>
+      <w:proofErr w:type="spellStart"/>
+      <w:r>
+        <w:t>Vorontsov</w:t>
+      </w:r>
+      <w:proofErr w:type="spellEnd"/>
+      <w:r>
+        <w:t xml:space="preserve">, G. </w:t>
+      </w:r>
+      <w:proofErr w:type="spellStart"/>
+      <w:r>
+        <w:t>Chlebus</w:t>
+      </w:r>
+      <w:proofErr w:type="spellEnd"/>
+      <w:r>
+        <w:t>, H.</w:t>
+      </w:r>
+      <w:r>
+        <w:t xml:space="preserve"> </w:t>
+      </w:r>
+      <w:r>
+        <w:t>Chen,</w:t>
+      </w:r>
+      <w:r>
+        <w:t xml:space="preserve"> </w:t>
+      </w:r>
+      <w:r>
+        <w:t xml:space="preserve">Q. Dou, C.-W. Fu, X. Han, P.-A. Heng, J. </w:t>
+      </w:r>
+      <w:proofErr w:type="spellStart"/>
+      <w:r>
+        <w:t>Hesser</w:t>
+      </w:r>
+      <w:proofErr w:type="spellEnd"/>
+      <w:r>
+        <w:t xml:space="preserve"> </w:t>
+      </w:r>
+      <w:r>
+        <w:rPr>
+          <w:i/>
+          <w:iCs/>
+        </w:rPr>
+        <w:t>et al</w:t>
+      </w:r>
+      <w:r>
+        <w:t>., “The</w:t>
+      </w:r>
+      <w:r>
+        <w:t xml:space="preserve"> </w:t>
+      </w:r>
+      <w:r>
+        <w:t>liver tumor segmentation benchmark (</w:t>
+      </w:r>
+      <w:proofErr w:type="spellStart"/>
+      <w:r>
+        <w:t>lits</w:t>
+      </w:r>
+      <w:proofErr w:type="spellEnd"/>
+      <w:r>
+        <w:t>),”</w:t>
+      </w:r>
+      <w:r>
+        <w:t xml:space="preserve"> </w:t>
+      </w:r>
+      <w:proofErr w:type="spellStart"/>
+      <w:r>
+        <w:t>a</w:t>
+      </w:r>
+      <w:r>
+        <w:rPr>
+          <w:i/>
+          <w:iCs/>
+        </w:rPr>
+        <w:t>rXiv</w:t>
+      </w:r>
+      <w:proofErr w:type="spellEnd"/>
+      <w:r>
+        <w:rPr>
+          <w:i/>
+          <w:iCs/>
+        </w:rPr>
+        <w:t xml:space="preserve"> preprint</w:t>
+      </w:r>
+      <w:r>
+        <w:rPr>
+          <w:i/>
+          <w:iCs/>
+        </w:rPr>
+        <w:t xml:space="preserve"> </w:t>
+      </w:r>
+      <w:r>
+        <w:rPr>
+          <w:i/>
+          <w:iCs/>
+        </w:rPr>
+        <w:t>arXiv:1901.04056</w:t>
+      </w:r>
+      <w:r>
+        <w:t>, 2019.</w:t>
+      </w:r>
+    </w:p>
+    <w:p>
+      <w:pPr>
+        <w:spacing w:afterLines="50" w:after="156"/>
+        <w:ind w:left="315" w:hangingChars="150" w:hanging="315"/>
+      </w:pPr>
+      <w:r>
+        <w:t xml:space="preserve">[5] </w:t>
+      </w:r>
+      <w:r>
+        <w:t xml:space="preserve">H. Roth, A. Farag, E. </w:t>
+      </w:r>
+      <w:proofErr w:type="spellStart"/>
+      <w:r>
+        <w:t>Turkbey</w:t>
+      </w:r>
+      <w:proofErr w:type="spellEnd"/>
+      <w:r>
+        <w:t xml:space="preserve">, L. Lu, J. Liu, and R. Summers, “Data from pancreas-ct. the cancer imaging </w:t>
+      </w:r>
+      <w:r>
+        <w:t>archive (</w:t>
+      </w:r>
+      <w:r>
+        <w:t>2016).”</w:t>
+      </w:r>
+    </w:p>
+    <w:p>
+      <w:pPr>
+        <w:spacing w:afterLines="50" w:after="156"/>
+        <w:ind w:left="315" w:hangingChars="150" w:hanging="315"/>
+      </w:pPr>
+      <w:r>
+        <w:t>[6]</w:t>
+      </w:r>
+      <w:r>
+        <w:t xml:space="preserve"> </w:t>
+      </w:r>
+      <w:r>
+        <w:t xml:space="preserve">H. R. Roth, L. Lu, A. Farag, H.-C. Shin, J. Liu, E. B. </w:t>
+      </w:r>
+      <w:proofErr w:type="spellStart"/>
+      <w:r>
+        <w:t>Turkbey</w:t>
+      </w:r>
+      <w:proofErr w:type="spellEnd"/>
+      <w:r>
+        <w:t>, and R. M. Summers, “</w:t>
+      </w:r>
+      <w:proofErr w:type="spellStart"/>
+      <w:r>
+        <w:t>Deeporgan</w:t>
+      </w:r>
+      <w:proofErr w:type="spellEnd"/>
+      <w:r>
+        <w:t>: Multi-level deep convolutional networks for automated pancreas segmentation,”</w:t>
+      </w:r>
+      <w:r>
+        <w:t xml:space="preserve"> </w:t>
+      </w:r>
+      <w:r>
+        <w:t>in</w:t>
+      </w:r>
+      <w:r>
+        <w:t xml:space="preserve"> </w:t>
+      </w:r>
+      <w:r>
+        <w:rPr>
+          <w:i/>
+          <w:iCs/>
+        </w:rPr>
+        <w:t>International conference on medical image computing and</w:t>
+      </w:r>
+      <w:r>
+        <w:rPr>
+          <w:i/>
+          <w:iCs/>
+        </w:rPr>
+        <w:t xml:space="preserve"> </w:t>
+      </w:r>
+      <w:r>
+        <w:rPr>
+          <w:i/>
+          <w:iCs/>
+        </w:rPr>
+        <w:t>computer-assisted intervention</w:t>
+      </w:r>
+      <w:r>
+        <w:t>.</w:t>
+      </w:r>
+      <w:r>
+        <w:t xml:space="preserve"> </w:t>
+      </w:r>
+      <w:r>
+        <w:t>Springer, 2015, pp. 556–564.</w:t>
+      </w:r>
+      <w:r>
+        <w:t xml:space="preserve"> </w:t>
+      </w:r>
+    </w:p>
+    <w:p>
+      <w:pPr>
+        <w:spacing w:afterLines="50" w:after="156"/>
+        <w:ind w:left="315" w:hangingChars="150" w:hanging="315"/>
+      </w:pPr>
+      <w:r>
+        <w:rPr>
+          <w:rFonts w:hint="eastAsia"/>
+        </w:rPr>
+        <w:t>[</w:t>
+      </w:r>
+      <w:r>
+        <w:t xml:space="preserve">7] </w:t>
+      </w:r>
+      <w:r>
+        <w:t xml:space="preserve">K. Clark, B. </w:t>
+      </w:r>
+      <w:proofErr w:type="spellStart"/>
+      <w:r>
+        <w:t>Vendt</w:t>
+      </w:r>
+      <w:proofErr w:type="spellEnd"/>
+      <w:r>
+        <w:t xml:space="preserve">, K. Smith, J. </w:t>
+      </w:r>
+      <w:proofErr w:type="spellStart"/>
+      <w:r>
+        <w:t>Freymann</w:t>
+      </w:r>
+      <w:proofErr w:type="spellEnd"/>
+      <w:r>
+        <w:t xml:space="preserve">, J. Kirby, P. Koppel, S. Moore, S. Phillips, D. </w:t>
+      </w:r>
+      <w:proofErr w:type="spellStart"/>
+      <w:r>
+        <w:t>Maffitt</w:t>
+      </w:r>
+      <w:proofErr w:type="spellEnd"/>
+      <w:r>
+        <w:t>, M. Pringle</w:t>
+      </w:r>
+      <w:r>
+        <w:t xml:space="preserve"> </w:t>
+      </w:r>
+      <w:r>
+        <w:rPr>
+          <w:i/>
+          <w:iCs/>
+        </w:rPr>
+        <w:t>et al</w:t>
+      </w:r>
+      <w:r>
+        <w:t>., “The</w:t>
+      </w:r>
+      <w:r>
+        <w:t xml:space="preserve"> </w:t>
+      </w:r>
+      <w:r>
+        <w:t>cancer imaging archive (</w:t>
+      </w:r>
+      <w:proofErr w:type="spellStart"/>
+      <w:r>
+        <w:t>tcia</w:t>
+      </w:r>
+      <w:proofErr w:type="spellEnd"/>
+      <w:r>
+        <w:t>):  maintaining and operating a</w:t>
+      </w:r>
+      <w:r>
+        <w:t xml:space="preserve"> </w:t>
+      </w:r>
+      <w:r>
+        <w:t>public information repository,”</w:t>
+      </w:r>
+      <w:r>
+        <w:t xml:space="preserve"> </w:t>
+      </w:r>
+      <w:r>
+        <w:rPr>
+          <w:i/>
+          <w:iCs/>
+        </w:rPr>
+        <w:t>Journal of digital imaging</w:t>
+      </w:r>
+      <w:r>
+        <w:t>,</w:t>
+      </w:r>
+      <w:r>
+        <w:t xml:space="preserve"> </w:t>
+      </w:r>
+      <w:r>
+        <w:t>vol. 26, no. 6, pp. 1045–1057, 2013.</w:t>
+      </w:r>
+    </w:p>
+    <w:p>
+      <w:pPr>
+        <w:spacing w:afterLines="50" w:after="156"/>
+        <w:ind w:left="315" w:hangingChars="150" w:hanging="315"/>
+      </w:pPr>
+      <w:r>
+        <w:rPr>
+          <w:rFonts w:hint="eastAsia"/>
+        </w:rPr>
+        <w:t>[</w:t>
+      </w:r>
+      <w:r>
+        <w:t xml:space="preserve">8] </w:t>
+      </w:r>
+      <w:r>
+        <w:t xml:space="preserve">N. Heller, F. </w:t>
+      </w:r>
+      <w:proofErr w:type="spellStart"/>
+      <w:r>
+        <w:t>Isensee</w:t>
+      </w:r>
+      <w:proofErr w:type="spellEnd"/>
+      <w:r>
+        <w:t xml:space="preserve">, K. H. Maier-Hein, X. Hou, C. </w:t>
+      </w:r>
+      <w:proofErr w:type="spellStart"/>
+      <w:r>
+        <w:t>Xie</w:t>
+      </w:r>
+      <w:proofErr w:type="spellEnd"/>
+      <w:r>
+        <w:t>,</w:t>
+      </w:r>
+      <w:r>
+        <w:t xml:space="preserve"> </w:t>
+      </w:r>
+      <w:r>
+        <w:t>F. Li, Y. Nan, G. Mu, Z. Lin, M. Han</w:t>
+      </w:r>
+      <w:r>
+        <w:t xml:space="preserve"> </w:t>
+      </w:r>
+      <w:r>
+        <w:rPr>
+          <w:i/>
+          <w:iCs/>
+        </w:rPr>
+        <w:t>et al</w:t>
+      </w:r>
+      <w:r>
+        <w:t>., “The state of</w:t>
+      </w:r>
+      <w:r>
+        <w:t xml:space="preserve"> </w:t>
+      </w:r>
+      <w:r>
+        <w:t xml:space="preserve">the art in kidney and kidney tumor segmentation in contrast-enhanced </w:t>
+      </w:r>
+      <w:proofErr w:type="spellStart"/>
+      <w:r>
+        <w:t>ct</w:t>
+      </w:r>
+      <w:proofErr w:type="spellEnd"/>
+      <w:r>
+        <w:t xml:space="preserve"> imaging: Results of the kits19 challenge,”</w:t>
+      </w:r>
+      <w:r>
+        <w:t xml:space="preserve"> </w:t>
+      </w:r>
+      <w:r>
+        <w:rPr>
+          <w:i/>
+          <w:iCs/>
+        </w:rPr>
+        <w:t>Medical Image Analysis</w:t>
+      </w:r>
+      <w:r>
+        <w:t>, vol. 67, p. 101821, 2021.</w:t>
+      </w:r>
+    </w:p>
+    <w:p>
+      <w:pPr>
+        <w:spacing w:afterLines="50" w:after="156"/>
+        <w:ind w:left="315" w:hangingChars="150" w:hanging="315"/>
+      </w:pPr>
+      <w:r>
+        <w:rPr>
+          <w:rFonts w:hint="eastAsia"/>
+        </w:rPr>
+        <w:t>[</w:t>
+      </w:r>
+      <w:r>
+        <w:t xml:space="preserve">9] </w:t>
+      </w:r>
+      <w:r>
+        <w:t>N. Heller, S. McSweeney, M. T. Peterson, S. Peterson,</w:t>
+      </w:r>
+      <w:r>
+        <w:t xml:space="preserve"> </w:t>
+      </w:r>
+      <w:r>
+        <w:t xml:space="preserve">J. Rickman, B. </w:t>
+      </w:r>
+      <w:proofErr w:type="spellStart"/>
+      <w:r>
+        <w:t>Stai</w:t>
+      </w:r>
+      <w:proofErr w:type="spellEnd"/>
+      <w:r>
+        <w:t xml:space="preserve">, R. </w:t>
+      </w:r>
+      <w:proofErr w:type="spellStart"/>
+      <w:r>
+        <w:t>Tejpaul</w:t>
+      </w:r>
+      <w:proofErr w:type="spellEnd"/>
+      <w:r>
+        <w:t xml:space="preserve">, M.  </w:t>
+      </w:r>
+      <w:proofErr w:type="spellStart"/>
+      <w:r>
+        <w:t>Oestreich</w:t>
+      </w:r>
+      <w:proofErr w:type="spellEnd"/>
+      <w:r>
+        <w:t>, P. Blake,</w:t>
+      </w:r>
+      <w:r>
+        <w:t xml:space="preserve"> </w:t>
+      </w:r>
+      <w:r>
+        <w:t>J. Rosenberg</w:t>
+      </w:r>
+      <w:r>
+        <w:t xml:space="preserve"> </w:t>
+      </w:r>
+      <w:r>
+        <w:rPr>
+          <w:i/>
+          <w:iCs/>
+        </w:rPr>
+        <w:t>et al</w:t>
+      </w:r>
+      <w:r>
+        <w:t>., “An international challenge to use artificial intelligence to define the state-of-the-art in kidney and</w:t>
+      </w:r>
+      <w:r>
+        <w:t xml:space="preserve"> </w:t>
+      </w:r>
+      <w:r>
+        <w:t xml:space="preserve">kidney tumor segmentation in </w:t>
+      </w:r>
+      <w:proofErr w:type="spellStart"/>
+      <w:r>
+        <w:t>ct</w:t>
+      </w:r>
+      <w:proofErr w:type="spellEnd"/>
+      <w:r>
+        <w:t xml:space="preserve"> imaging.”</w:t>
+      </w:r>
+      <w:r>
+        <w:t xml:space="preserve"> </w:t>
+      </w:r>
+      <w:r>
+        <w:rPr>
+          <w:i/>
+          <w:iCs/>
+        </w:rPr>
+        <w:t>American Society</w:t>
+      </w:r>
+      <w:r>
+        <w:rPr>
+          <w:i/>
+          <w:iCs/>
+        </w:rPr>
+        <w:t xml:space="preserve"> </w:t>
+      </w:r>
+      <w:r>
+        <w:rPr>
+          <w:i/>
+          <w:iCs/>
+        </w:rPr>
+        <w:t>of Clinical Oncology</w:t>
+      </w:r>
+      <w:r>
+        <w:t>, vol. 38, no. 6, pp. 626–626, 2020.</w:t>
+      </w:r>
+    </w:p>
+    <w:p>
+      <w:pPr>
+        <w:spacing w:afterLines="50" w:after="156"/>
+        <w:ind w:left="315" w:hangingChars="150" w:hanging="315"/>
+        <w:rPr>
+          <w:rFonts w:hint="eastAsia"/>
+        </w:rPr>
+      </w:pPr>
+      <w:r>
+        <w:rPr>
+          <w:rFonts w:hint="eastAsia"/>
+        </w:rPr>
+        <w:t>[</w:t>
+      </w:r>
+      <w:r>
+        <w:t>10]</w:t>
+      </w:r>
+      <w:r>
+        <w:t xml:space="preserve"> </w:t>
+      </w:r>
+      <w:r>
+        <w:t>J. Ma, Y. Zhang, S. Gu, Y. Zhang, C. Zhu, Q. Wang, X. Liu,</w:t>
+      </w:r>
+      <w:r>
+        <w:t xml:space="preserve"> </w:t>
+      </w:r>
+      <w:r>
+        <w:t>X. An, C. Ge, S. Cao</w:t>
+      </w:r>
+      <w:r>
+        <w:t xml:space="preserve"> </w:t>
+      </w:r>
+      <w:r>
+        <w:rPr>
+          <w:i/>
+          <w:iCs/>
+        </w:rPr>
+        <w:t>et al</w:t>
+      </w:r>
+      <w:r>
+        <w:t>., “Abdomenct-1k:  Is abdominal organ segmentation a solved problem?”</w:t>
+      </w:r>
+      <w:r>
+        <w:t xml:space="preserve"> </w:t>
+      </w:r>
+      <w:proofErr w:type="spellStart"/>
+      <w:r>
+        <w:rPr>
+          <w:i/>
+          <w:iCs/>
+        </w:rPr>
+        <w:t>arXiv</w:t>
+      </w:r>
+      <w:proofErr w:type="spellEnd"/>
+      <w:r>
+        <w:rPr>
+          <w:i/>
+          <w:iCs/>
+        </w:rPr>
+        <w:t xml:space="preserve"> preprint</w:t>
+      </w:r>
+      <w:r>
+        <w:rPr>
+          <w:i/>
+          <w:iCs/>
+        </w:rPr>
+        <w:t xml:space="preserve"> </w:t>
+      </w:r>
+      <w:r>
+        <w:rPr>
+          <w:i/>
+          <w:iCs/>
+        </w:rPr>
+        <w:t>arXiv:2010.14808</w:t>
+      </w:r>
+      <w:r>
+        <w:t>, 2020.</w:t>
+      </w:r>
     </w:p>
     <w:sectPr>
       <w:type w:val="continuous"/>
@@ -598,10 +3098,575 @@
 <file path=word/numbering.xml><?xml version="1.0" encoding="utf-8"?>
 <w:numbering xmlns:wpc="http://schemas.microsoft.com/office/word/2010/wordprocessingCanvas" xmlns:cx="http://schemas.microsoft.com/office/drawing/2014/chartex" xmlns:cx1="http://schemas.microsoft.com/office/drawing/2015/9/8/chartex" xmlns:cx2="http://schemas.microsoft.com/office/drawing/2015/10/21/chartex" xmlns:cx3="http://schemas.microsoft.com/office/drawing/2016/5/9/chartex" xmlns:cx4="http://schemas.microsoft.com/office/drawing/2016/5/10/chartex" xmlns:cx5="http://schemas.microsoft.com/office/drawing/2016/5/11/chartex" xmlns:cx6="http://schemas.microsoft.com/office/drawing/2016/5/12/chartex" xmlns:cx7="http://schemas.microsoft.com/office/drawing/2016/5/13/chartex" xmlns:cx8="http://schemas.microsoft.com/office/drawing/2016/5/14/chartex" xmlns:mc="http://schemas.openxmlformats.org/markup-compatibility/2006" xmlns:aink="http://schemas.microsoft.com/office/drawing/2016/ink" xmlns:am3d="http://schemas.microsoft.com/office/drawing/2017/model3d" xmlns:o="urn:schemas-microsoft-com:office:office" xmlns:r="http://schemas.openxmlformats.org/officeDocument/2006/relationships" xmlns:m="http://schemas.openxmlformats.org/officeDocument/2006/math" xmlns:v="urn:schemas-microsoft-com:vml" xmlns:wp14="http://schemas.microsoft.com/office/word/2010/wordprocessingDrawing" xmlns:wp="http://schemas.openxmlformats.org/drawingml/2006/wordprocessingDrawing" xmlns:w10="urn:schemas-microsoft-com:office:word" xmlns:w="http://schemas.openxmlformats.org/wordprocessingml/2006/main" xmlns:w14="http://schemas.microsoft.com/office/word/2010/wordml" xmlns:w15="http://schemas.microsoft.com/office/word/2012/wordml" xmlns:w16cex="http://schemas.microsoft.com/office/word/2018/wordml/cex" xmlns:w16cid="http://schemas.microsoft.com/office/word/2016/wordml/cid" xmlns:w16="http://schemas.microsoft.com/office/word/2018/wordml" xmlns:w16sdtdh="http://schemas.microsoft.com/office/word/2020/wordml/sdtdatahash" xmlns:w16se="http://schemas.microsoft.com/office/word/2015/wordml/symex" xmlns:wpg="http://schemas.microsoft.com/office/word/2010/wordprocessingGroup" xmlns:wpi="http://schemas.microsoft.com/office/word/2010/wordprocessingInk" xmlns:wne="http://schemas.microsoft.com/office/word/2006/wordml" xmlns:wps="http://schemas.microsoft.com/office/word/2010/wordprocessingShape" mc:Ignorable="w14 w15 w16se w16cid w16 w16cex w16sdtdh wp14">
   <w:abstractNum w:abstractNumId="0" w15:restartNumberingAfterBreak="0">
+    <w:nsid w:val="04224102"/>
+    <w:multiLevelType w:val="hybridMultilevel"/>
+    <w:tmpl w:val="43C42812"/>
+    <w:lvl w:ilvl="0" w:tplc="31447BB8">
+      <w:start w:val="1"/>
+      <w:numFmt w:val="bullet"/>
+      <w:lvlText w:val=""/>
+      <w:lvlJc w:val="left"/>
+      <w:pPr>
+        <w:ind w:left="844" w:hanging="420"/>
+      </w:pPr>
+      <w:rPr>
+        <w:rFonts w:ascii="Wingdings" w:hAnsi="Wingdings" w:hint="default"/>
+      </w:rPr>
+    </w:lvl>
+    <w:lvl w:ilvl="1" w:tplc="04090003" w:tentative="1">
+      <w:start w:val="1"/>
+      <w:numFmt w:val="bullet"/>
+      <w:lvlText w:val=""/>
+      <w:lvlJc w:val="left"/>
+      <w:pPr>
+        <w:ind w:left="1264" w:hanging="420"/>
+      </w:pPr>
+      <w:rPr>
+        <w:rFonts w:ascii="Wingdings" w:hAnsi="Wingdings" w:hint="default"/>
+      </w:rPr>
+    </w:lvl>
+    <w:lvl w:ilvl="2" w:tplc="04090005" w:tentative="1">
+      <w:start w:val="1"/>
+      <w:numFmt w:val="bullet"/>
+      <w:lvlText w:val=""/>
+      <w:lvlJc w:val="left"/>
+      <w:pPr>
+        <w:ind w:left="1684" w:hanging="420"/>
+      </w:pPr>
+      <w:rPr>
+        <w:rFonts w:ascii="Wingdings" w:hAnsi="Wingdings" w:hint="default"/>
+      </w:rPr>
+    </w:lvl>
+    <w:lvl w:ilvl="3" w:tplc="04090001" w:tentative="1">
+      <w:start w:val="1"/>
+      <w:numFmt w:val="bullet"/>
+      <w:lvlText w:val=""/>
+      <w:lvlJc w:val="left"/>
+      <w:pPr>
+        <w:ind w:left="2104" w:hanging="420"/>
+      </w:pPr>
+      <w:rPr>
+        <w:rFonts w:ascii="Wingdings" w:hAnsi="Wingdings" w:hint="default"/>
+      </w:rPr>
+    </w:lvl>
+    <w:lvl w:ilvl="4" w:tplc="04090003" w:tentative="1">
+      <w:start w:val="1"/>
+      <w:numFmt w:val="bullet"/>
+      <w:lvlText w:val=""/>
+      <w:lvlJc w:val="left"/>
+      <w:pPr>
+        <w:ind w:left="2524" w:hanging="420"/>
+      </w:pPr>
+      <w:rPr>
+        <w:rFonts w:ascii="Wingdings" w:hAnsi="Wingdings" w:hint="default"/>
+      </w:rPr>
+    </w:lvl>
+    <w:lvl w:ilvl="5" w:tplc="04090005" w:tentative="1">
+      <w:start w:val="1"/>
+      <w:numFmt w:val="bullet"/>
+      <w:lvlText w:val=""/>
+      <w:lvlJc w:val="left"/>
+      <w:pPr>
+        <w:ind w:left="2944" w:hanging="420"/>
+      </w:pPr>
+      <w:rPr>
+        <w:rFonts w:ascii="Wingdings" w:hAnsi="Wingdings" w:hint="default"/>
+      </w:rPr>
+    </w:lvl>
+    <w:lvl w:ilvl="6" w:tplc="04090001" w:tentative="1">
+      <w:start w:val="1"/>
+      <w:numFmt w:val="bullet"/>
+      <w:lvlText w:val=""/>
+      <w:lvlJc w:val="left"/>
+      <w:pPr>
+        <w:ind w:left="3364" w:hanging="420"/>
+      </w:pPr>
+      <w:rPr>
+        <w:rFonts w:ascii="Wingdings" w:hAnsi="Wingdings" w:hint="default"/>
+      </w:rPr>
+    </w:lvl>
+    <w:lvl w:ilvl="7" w:tplc="04090003" w:tentative="1">
+      <w:start w:val="1"/>
+      <w:numFmt w:val="bullet"/>
+      <w:lvlText w:val=""/>
+      <w:lvlJc w:val="left"/>
+      <w:pPr>
+        <w:ind w:left="3784" w:hanging="420"/>
+      </w:pPr>
+      <w:rPr>
+        <w:rFonts w:ascii="Wingdings" w:hAnsi="Wingdings" w:hint="default"/>
+      </w:rPr>
+    </w:lvl>
+    <w:lvl w:ilvl="8" w:tplc="04090005" w:tentative="1">
+      <w:start w:val="1"/>
+      <w:numFmt w:val="bullet"/>
+      <w:lvlText w:val=""/>
+      <w:lvlJc w:val="left"/>
+      <w:pPr>
+        <w:ind w:left="4204" w:hanging="420"/>
+      </w:pPr>
+      <w:rPr>
+        <w:rFonts w:ascii="Wingdings" w:hAnsi="Wingdings" w:hint="default"/>
+      </w:rPr>
+    </w:lvl>
+  </w:abstractNum>
+  <w:abstractNum w:abstractNumId="1" w15:restartNumberingAfterBreak="0">
+    <w:nsid w:val="07921C02"/>
+    <w:multiLevelType w:val="hybridMultilevel"/>
+    <w:tmpl w:val="F82E93F6"/>
+    <w:lvl w:ilvl="0" w:tplc="31447BB8">
+      <w:start w:val="1"/>
+      <w:numFmt w:val="bullet"/>
+      <w:lvlText w:val=""/>
+      <w:lvlJc w:val="left"/>
+      <w:pPr>
+        <w:ind w:left="703" w:hanging="420"/>
+      </w:pPr>
+      <w:rPr>
+        <w:rFonts w:ascii="Wingdings" w:hAnsi="Wingdings" w:hint="default"/>
+      </w:rPr>
+    </w:lvl>
+    <w:lvl w:ilvl="1" w:tplc="04090003" w:tentative="1">
+      <w:start w:val="1"/>
+      <w:numFmt w:val="bullet"/>
+      <w:lvlText w:val=""/>
+      <w:lvlJc w:val="left"/>
+      <w:pPr>
+        <w:ind w:left="1123" w:hanging="420"/>
+      </w:pPr>
+      <w:rPr>
+        <w:rFonts w:ascii="Wingdings" w:hAnsi="Wingdings" w:hint="default"/>
+      </w:rPr>
+    </w:lvl>
+    <w:lvl w:ilvl="2" w:tplc="04090005" w:tentative="1">
+      <w:start w:val="1"/>
+      <w:numFmt w:val="bullet"/>
+      <w:lvlText w:val=""/>
+      <w:lvlJc w:val="left"/>
+      <w:pPr>
+        <w:ind w:left="1543" w:hanging="420"/>
+      </w:pPr>
+      <w:rPr>
+        <w:rFonts w:ascii="Wingdings" w:hAnsi="Wingdings" w:hint="default"/>
+      </w:rPr>
+    </w:lvl>
+    <w:lvl w:ilvl="3" w:tplc="04090001" w:tentative="1">
+      <w:start w:val="1"/>
+      <w:numFmt w:val="bullet"/>
+      <w:lvlText w:val=""/>
+      <w:lvlJc w:val="left"/>
+      <w:pPr>
+        <w:ind w:left="1963" w:hanging="420"/>
+      </w:pPr>
+      <w:rPr>
+        <w:rFonts w:ascii="Wingdings" w:hAnsi="Wingdings" w:hint="default"/>
+      </w:rPr>
+    </w:lvl>
+    <w:lvl w:ilvl="4" w:tplc="04090003" w:tentative="1">
+      <w:start w:val="1"/>
+      <w:numFmt w:val="bullet"/>
+      <w:lvlText w:val=""/>
+      <w:lvlJc w:val="left"/>
+      <w:pPr>
+        <w:ind w:left="2383" w:hanging="420"/>
+      </w:pPr>
+      <w:rPr>
+        <w:rFonts w:ascii="Wingdings" w:hAnsi="Wingdings" w:hint="default"/>
+      </w:rPr>
+    </w:lvl>
+    <w:lvl w:ilvl="5" w:tplc="04090005" w:tentative="1">
+      <w:start w:val="1"/>
+      <w:numFmt w:val="bullet"/>
+      <w:lvlText w:val=""/>
+      <w:lvlJc w:val="left"/>
+      <w:pPr>
+        <w:ind w:left="2803" w:hanging="420"/>
+      </w:pPr>
+      <w:rPr>
+        <w:rFonts w:ascii="Wingdings" w:hAnsi="Wingdings" w:hint="default"/>
+      </w:rPr>
+    </w:lvl>
+    <w:lvl w:ilvl="6" w:tplc="04090001" w:tentative="1">
+      <w:start w:val="1"/>
+      <w:numFmt w:val="bullet"/>
+      <w:lvlText w:val=""/>
+      <w:lvlJc w:val="left"/>
+      <w:pPr>
+        <w:ind w:left="3223" w:hanging="420"/>
+      </w:pPr>
+      <w:rPr>
+        <w:rFonts w:ascii="Wingdings" w:hAnsi="Wingdings" w:hint="default"/>
+      </w:rPr>
+    </w:lvl>
+    <w:lvl w:ilvl="7" w:tplc="04090003" w:tentative="1">
+      <w:start w:val="1"/>
+      <w:numFmt w:val="bullet"/>
+      <w:lvlText w:val=""/>
+      <w:lvlJc w:val="left"/>
+      <w:pPr>
+        <w:ind w:left="3643" w:hanging="420"/>
+      </w:pPr>
+      <w:rPr>
+        <w:rFonts w:ascii="Wingdings" w:hAnsi="Wingdings" w:hint="default"/>
+      </w:rPr>
+    </w:lvl>
+    <w:lvl w:ilvl="8" w:tplc="04090005" w:tentative="1">
+      <w:start w:val="1"/>
+      <w:numFmt w:val="bullet"/>
+      <w:lvlText w:val=""/>
+      <w:lvlJc w:val="left"/>
+      <w:pPr>
+        <w:ind w:left="4063" w:hanging="420"/>
+      </w:pPr>
+      <w:rPr>
+        <w:rFonts w:ascii="Wingdings" w:hAnsi="Wingdings" w:hint="default"/>
+      </w:rPr>
+    </w:lvl>
+  </w:abstractNum>
+  <w:abstractNum w:abstractNumId="2" w15:restartNumberingAfterBreak="0">
+    <w:nsid w:val="1B303F99"/>
+    <w:multiLevelType w:val="hybridMultilevel"/>
+    <w:tmpl w:val="316E9100"/>
+    <w:lvl w:ilvl="0" w:tplc="31447BB8">
+      <w:start w:val="1"/>
+      <w:numFmt w:val="bullet"/>
+      <w:lvlText w:val=""/>
+      <w:lvlJc w:val="left"/>
+      <w:pPr>
+        <w:ind w:left="844" w:hanging="420"/>
+      </w:pPr>
+      <w:rPr>
+        <w:rFonts w:ascii="Wingdings" w:hAnsi="Wingdings" w:hint="default"/>
+      </w:rPr>
+    </w:lvl>
+    <w:lvl w:ilvl="1" w:tplc="04090003" w:tentative="1">
+      <w:start w:val="1"/>
+      <w:numFmt w:val="bullet"/>
+      <w:lvlText w:val=""/>
+      <w:lvlJc w:val="left"/>
+      <w:pPr>
+        <w:ind w:left="1264" w:hanging="420"/>
+      </w:pPr>
+      <w:rPr>
+        <w:rFonts w:ascii="Wingdings" w:hAnsi="Wingdings" w:hint="default"/>
+      </w:rPr>
+    </w:lvl>
+    <w:lvl w:ilvl="2" w:tplc="04090005" w:tentative="1">
+      <w:start w:val="1"/>
+      <w:numFmt w:val="bullet"/>
+      <w:lvlText w:val=""/>
+      <w:lvlJc w:val="left"/>
+      <w:pPr>
+        <w:ind w:left="1684" w:hanging="420"/>
+      </w:pPr>
+      <w:rPr>
+        <w:rFonts w:ascii="Wingdings" w:hAnsi="Wingdings" w:hint="default"/>
+      </w:rPr>
+    </w:lvl>
+    <w:lvl w:ilvl="3" w:tplc="04090001" w:tentative="1">
+      <w:start w:val="1"/>
+      <w:numFmt w:val="bullet"/>
+      <w:lvlText w:val=""/>
+      <w:lvlJc w:val="left"/>
+      <w:pPr>
+        <w:ind w:left="2104" w:hanging="420"/>
+      </w:pPr>
+      <w:rPr>
+        <w:rFonts w:ascii="Wingdings" w:hAnsi="Wingdings" w:hint="default"/>
+      </w:rPr>
+    </w:lvl>
+    <w:lvl w:ilvl="4" w:tplc="04090003" w:tentative="1">
+      <w:start w:val="1"/>
+      <w:numFmt w:val="bullet"/>
+      <w:lvlText w:val=""/>
+      <w:lvlJc w:val="left"/>
+      <w:pPr>
+        <w:ind w:left="2524" w:hanging="420"/>
+      </w:pPr>
+      <w:rPr>
+        <w:rFonts w:ascii="Wingdings" w:hAnsi="Wingdings" w:hint="default"/>
+      </w:rPr>
+    </w:lvl>
+    <w:lvl w:ilvl="5" w:tplc="04090005" w:tentative="1">
+      <w:start w:val="1"/>
+      <w:numFmt w:val="bullet"/>
+      <w:lvlText w:val=""/>
+      <w:lvlJc w:val="left"/>
+      <w:pPr>
+        <w:ind w:left="2944" w:hanging="420"/>
+      </w:pPr>
+      <w:rPr>
+        <w:rFonts w:ascii="Wingdings" w:hAnsi="Wingdings" w:hint="default"/>
+      </w:rPr>
+    </w:lvl>
+    <w:lvl w:ilvl="6" w:tplc="04090001" w:tentative="1">
+      <w:start w:val="1"/>
+      <w:numFmt w:val="bullet"/>
+      <w:lvlText w:val=""/>
+      <w:lvlJc w:val="left"/>
+      <w:pPr>
+        <w:ind w:left="3364" w:hanging="420"/>
+      </w:pPr>
+      <w:rPr>
+        <w:rFonts w:ascii="Wingdings" w:hAnsi="Wingdings" w:hint="default"/>
+      </w:rPr>
+    </w:lvl>
+    <w:lvl w:ilvl="7" w:tplc="04090003" w:tentative="1">
+      <w:start w:val="1"/>
+      <w:numFmt w:val="bullet"/>
+      <w:lvlText w:val=""/>
+      <w:lvlJc w:val="left"/>
+      <w:pPr>
+        <w:ind w:left="3784" w:hanging="420"/>
+      </w:pPr>
+      <w:rPr>
+        <w:rFonts w:ascii="Wingdings" w:hAnsi="Wingdings" w:hint="default"/>
+      </w:rPr>
+    </w:lvl>
+    <w:lvl w:ilvl="8" w:tplc="04090005" w:tentative="1">
+      <w:start w:val="1"/>
+      <w:numFmt w:val="bullet"/>
+      <w:lvlText w:val=""/>
+      <w:lvlJc w:val="left"/>
+      <w:pPr>
+        <w:ind w:left="4204" w:hanging="420"/>
+      </w:pPr>
+      <w:rPr>
+        <w:rFonts w:ascii="Wingdings" w:hAnsi="Wingdings" w:hint="default"/>
+      </w:rPr>
+    </w:lvl>
+  </w:abstractNum>
+  <w:abstractNum w:abstractNumId="3" w15:restartNumberingAfterBreak="0">
+    <w:nsid w:val="3F171206"/>
+    <w:multiLevelType w:val="hybridMultilevel"/>
+    <w:tmpl w:val="46F6D652"/>
+    <w:lvl w:ilvl="0" w:tplc="31447BB8">
+      <w:start w:val="1"/>
+      <w:numFmt w:val="bullet"/>
+      <w:lvlText w:val=""/>
+      <w:lvlJc w:val="left"/>
+      <w:pPr>
+        <w:ind w:left="703" w:hanging="420"/>
+      </w:pPr>
+      <w:rPr>
+        <w:rFonts w:ascii="Wingdings" w:hAnsi="Wingdings" w:hint="default"/>
+      </w:rPr>
+    </w:lvl>
+    <w:lvl w:ilvl="1" w:tplc="04090003" w:tentative="1">
+      <w:start w:val="1"/>
+      <w:numFmt w:val="bullet"/>
+      <w:lvlText w:val=""/>
+      <w:lvlJc w:val="left"/>
+      <w:pPr>
+        <w:ind w:left="1123" w:hanging="420"/>
+      </w:pPr>
+      <w:rPr>
+        <w:rFonts w:ascii="Wingdings" w:hAnsi="Wingdings" w:hint="default"/>
+      </w:rPr>
+    </w:lvl>
+    <w:lvl w:ilvl="2" w:tplc="04090005" w:tentative="1">
+      <w:start w:val="1"/>
+      <w:numFmt w:val="bullet"/>
+      <w:lvlText w:val=""/>
+      <w:lvlJc w:val="left"/>
+      <w:pPr>
+        <w:ind w:left="1543" w:hanging="420"/>
+      </w:pPr>
+      <w:rPr>
+        <w:rFonts w:ascii="Wingdings" w:hAnsi="Wingdings" w:hint="default"/>
+      </w:rPr>
+    </w:lvl>
+    <w:lvl w:ilvl="3" w:tplc="04090001" w:tentative="1">
+      <w:start w:val="1"/>
+      <w:numFmt w:val="bullet"/>
+      <w:lvlText w:val=""/>
+      <w:lvlJc w:val="left"/>
+      <w:pPr>
+        <w:ind w:left="1963" w:hanging="420"/>
+      </w:pPr>
+      <w:rPr>
+        <w:rFonts w:ascii="Wingdings" w:hAnsi="Wingdings" w:hint="default"/>
+      </w:rPr>
+    </w:lvl>
+    <w:lvl w:ilvl="4" w:tplc="04090003" w:tentative="1">
+      <w:start w:val="1"/>
+      <w:numFmt w:val="bullet"/>
+      <w:lvlText w:val=""/>
+      <w:lvlJc w:val="left"/>
+      <w:pPr>
+        <w:ind w:left="2383" w:hanging="420"/>
+      </w:pPr>
+      <w:rPr>
+        <w:rFonts w:ascii="Wingdings" w:hAnsi="Wingdings" w:hint="default"/>
+      </w:rPr>
+    </w:lvl>
+    <w:lvl w:ilvl="5" w:tplc="04090005" w:tentative="1">
+      <w:start w:val="1"/>
+      <w:numFmt w:val="bullet"/>
+      <w:lvlText w:val=""/>
+      <w:lvlJc w:val="left"/>
+      <w:pPr>
+        <w:ind w:left="2803" w:hanging="420"/>
+      </w:pPr>
+      <w:rPr>
+        <w:rFonts w:ascii="Wingdings" w:hAnsi="Wingdings" w:hint="default"/>
+      </w:rPr>
+    </w:lvl>
+    <w:lvl w:ilvl="6" w:tplc="04090001" w:tentative="1">
+      <w:start w:val="1"/>
+      <w:numFmt w:val="bullet"/>
+      <w:lvlText w:val=""/>
+      <w:lvlJc w:val="left"/>
+      <w:pPr>
+        <w:ind w:left="3223" w:hanging="420"/>
+      </w:pPr>
+      <w:rPr>
+        <w:rFonts w:ascii="Wingdings" w:hAnsi="Wingdings" w:hint="default"/>
+      </w:rPr>
+    </w:lvl>
+    <w:lvl w:ilvl="7" w:tplc="04090003" w:tentative="1">
+      <w:start w:val="1"/>
+      <w:numFmt w:val="bullet"/>
+      <w:lvlText w:val=""/>
+      <w:lvlJc w:val="left"/>
+      <w:pPr>
+        <w:ind w:left="3643" w:hanging="420"/>
+      </w:pPr>
+      <w:rPr>
+        <w:rFonts w:ascii="Wingdings" w:hAnsi="Wingdings" w:hint="default"/>
+      </w:rPr>
+    </w:lvl>
+    <w:lvl w:ilvl="8" w:tplc="04090005" w:tentative="1">
+      <w:start w:val="1"/>
+      <w:numFmt w:val="bullet"/>
+      <w:lvlText w:val=""/>
+      <w:lvlJc w:val="left"/>
+      <w:pPr>
+        <w:ind w:left="4063" w:hanging="420"/>
+      </w:pPr>
+      <w:rPr>
+        <w:rFonts w:ascii="Wingdings" w:hAnsi="Wingdings" w:hint="default"/>
+      </w:rPr>
+    </w:lvl>
+  </w:abstractNum>
+  <w:abstractNum w:abstractNumId="4" w15:restartNumberingAfterBreak="0">
+    <w:nsid w:val="57952EB8"/>
+    <w:multiLevelType w:val="hybridMultilevel"/>
+    <w:tmpl w:val="ED00A934"/>
+    <w:lvl w:ilvl="0" w:tplc="31447BB8">
+      <w:start w:val="1"/>
+      <w:numFmt w:val="bullet"/>
+      <w:lvlText w:val=""/>
+      <w:lvlJc w:val="left"/>
+      <w:pPr>
+        <w:ind w:left="844" w:hanging="420"/>
+      </w:pPr>
+      <w:rPr>
+        <w:rFonts w:ascii="Wingdings" w:hAnsi="Wingdings" w:hint="default"/>
+      </w:rPr>
+    </w:lvl>
+    <w:lvl w:ilvl="1" w:tplc="04090003" w:tentative="1">
+      <w:start w:val="1"/>
+      <w:numFmt w:val="bullet"/>
+      <w:lvlText w:val=""/>
+      <w:lvlJc w:val="left"/>
+      <w:pPr>
+        <w:ind w:left="1264" w:hanging="420"/>
+      </w:pPr>
+      <w:rPr>
+        <w:rFonts w:ascii="Wingdings" w:hAnsi="Wingdings" w:hint="default"/>
+      </w:rPr>
+    </w:lvl>
+    <w:lvl w:ilvl="2" w:tplc="04090005" w:tentative="1">
+      <w:start w:val="1"/>
+      <w:numFmt w:val="bullet"/>
+      <w:lvlText w:val=""/>
+      <w:lvlJc w:val="left"/>
+      <w:pPr>
+        <w:ind w:left="1684" w:hanging="420"/>
+      </w:pPr>
+      <w:rPr>
+        <w:rFonts w:ascii="Wingdings" w:hAnsi="Wingdings" w:hint="default"/>
+      </w:rPr>
+    </w:lvl>
+    <w:lvl w:ilvl="3" w:tplc="04090001" w:tentative="1">
+      <w:start w:val="1"/>
+      <w:numFmt w:val="bullet"/>
+      <w:lvlText w:val=""/>
+      <w:lvlJc w:val="left"/>
+      <w:pPr>
+        <w:ind w:left="2104" w:hanging="420"/>
+      </w:pPr>
+      <w:rPr>
+        <w:rFonts w:ascii="Wingdings" w:hAnsi="Wingdings" w:hint="default"/>
+      </w:rPr>
+    </w:lvl>
+    <w:lvl w:ilvl="4" w:tplc="04090003" w:tentative="1">
+      <w:start w:val="1"/>
+      <w:numFmt w:val="bullet"/>
+      <w:lvlText w:val=""/>
+      <w:lvlJc w:val="left"/>
+      <w:pPr>
+        <w:ind w:left="2524" w:hanging="420"/>
+      </w:pPr>
+      <w:rPr>
+        <w:rFonts w:ascii="Wingdings" w:hAnsi="Wingdings" w:hint="default"/>
+      </w:rPr>
+    </w:lvl>
+    <w:lvl w:ilvl="5" w:tplc="04090005" w:tentative="1">
+      <w:start w:val="1"/>
+      <w:numFmt w:val="bullet"/>
+      <w:lvlText w:val=""/>
+      <w:lvlJc w:val="left"/>
+      <w:pPr>
+        <w:ind w:left="2944" w:hanging="420"/>
+      </w:pPr>
+      <w:rPr>
+        <w:rFonts w:ascii="Wingdings" w:hAnsi="Wingdings" w:hint="default"/>
+      </w:rPr>
+    </w:lvl>
+    <w:lvl w:ilvl="6" w:tplc="04090001">
+      <w:start w:val="1"/>
+      <w:numFmt w:val="bullet"/>
+      <w:lvlText w:val=""/>
+      <w:lvlJc w:val="left"/>
+      <w:pPr>
+        <w:ind w:left="3364" w:hanging="420"/>
+      </w:pPr>
+      <w:rPr>
+        <w:rFonts w:ascii="Wingdings" w:hAnsi="Wingdings" w:hint="default"/>
+      </w:rPr>
+    </w:lvl>
+    <w:lvl w:ilvl="7" w:tplc="04090003" w:tentative="1">
+      <w:start w:val="1"/>
+      <w:numFmt w:val="bullet"/>
+      <w:lvlText w:val=""/>
+      <w:lvlJc w:val="left"/>
+      <w:pPr>
+        <w:ind w:left="3784" w:hanging="420"/>
+      </w:pPr>
+      <w:rPr>
+        <w:rFonts w:ascii="Wingdings" w:hAnsi="Wingdings" w:hint="default"/>
+      </w:rPr>
+    </w:lvl>
+    <w:lvl w:ilvl="8" w:tplc="04090005" w:tentative="1">
+      <w:start w:val="1"/>
+      <w:numFmt w:val="bullet"/>
+      <w:lvlText w:val=""/>
+      <w:lvlJc w:val="left"/>
+      <w:pPr>
+        <w:ind w:left="4204" w:hanging="420"/>
+      </w:pPr>
+      <w:rPr>
+        <w:rFonts w:ascii="Wingdings" w:hAnsi="Wingdings" w:hint="default"/>
+      </w:rPr>
+    </w:lvl>
+  </w:abstractNum>
+  <w:abstractNum w:abstractNumId="5" w15:restartNumberingAfterBreak="0">
     <w:nsid w:val="78F10E53"/>
-    <w:multiLevelType w:val="hybridMultilevel"/>
-    <w:tmpl w:val="47BC56DA"/>
-    <w:lvl w:ilvl="0" w:tplc="0BA07E1A">
+    <w:multiLevelType w:val="multilevel"/>
+    <w:tmpl w:val="1DB2AAC4"/>
+    <w:lvl w:ilvl="0">
       <w:start w:val="1"/>
       <w:numFmt w:val="decimal"/>
       <w:lvlText w:val="%1."/>
@@ -613,81 +3678,128 @@
         <w:rFonts w:hint="default"/>
       </w:rPr>
     </w:lvl>
-    <w:lvl w:ilvl="1" w:tplc="04090019" w:tentative="1">
-      <w:start w:val="1"/>
-      <w:numFmt w:val="lowerLetter"/>
-      <w:lvlText w:val="%2)"/>
-      <w:lvlJc w:val="left"/>
-      <w:pPr>
-        <w:ind w:left="840" w:hanging="420"/>
-      </w:pPr>
-    </w:lvl>
-    <w:lvl w:ilvl="2" w:tplc="0409001B" w:tentative="1">
-      <w:start w:val="1"/>
-      <w:numFmt w:val="lowerRoman"/>
-      <w:lvlText w:val="%3."/>
-      <w:lvlJc w:val="right"/>
-      <w:pPr>
-        <w:ind w:left="1260" w:hanging="420"/>
-      </w:pPr>
-    </w:lvl>
-    <w:lvl w:ilvl="3" w:tplc="0409000F" w:tentative="1">
+    <w:lvl w:ilvl="1">
       <w:start w:val="1"/>
       <w:numFmt w:val="decimal"/>
-      <w:lvlText w:val="%4."/>
-      <w:lvlJc w:val="left"/>
-      <w:pPr>
-        <w:ind w:left="1680" w:hanging="420"/>
-      </w:pPr>
-    </w:lvl>
-    <w:lvl w:ilvl="4" w:tplc="04090019" w:tentative="1">
-      <w:start w:val="1"/>
-      <w:numFmt w:val="lowerLetter"/>
-      <w:lvlText w:val="%5)"/>
-      <w:lvlJc w:val="left"/>
-      <w:pPr>
-        <w:ind w:left="2100" w:hanging="420"/>
-      </w:pPr>
-    </w:lvl>
-    <w:lvl w:ilvl="5" w:tplc="0409001B" w:tentative="1">
-      <w:start w:val="1"/>
-      <w:numFmt w:val="lowerRoman"/>
-      <w:lvlText w:val="%6."/>
-      <w:lvlJc w:val="right"/>
-      <w:pPr>
-        <w:ind w:left="2520" w:hanging="420"/>
-      </w:pPr>
-    </w:lvl>
-    <w:lvl w:ilvl="6" w:tplc="0409000F" w:tentative="1">
+      <w:isLgl/>
+      <w:lvlText w:val="%1.%2."/>
+      <w:lvlJc w:val="left"/>
+      <w:pPr>
+        <w:ind w:left="360" w:hanging="360"/>
+      </w:pPr>
+      <w:rPr>
+        <w:rFonts w:hint="default"/>
+      </w:rPr>
+    </w:lvl>
+    <w:lvl w:ilvl="2">
       <w:start w:val="1"/>
       <w:numFmt w:val="decimal"/>
-      <w:lvlText w:val="%7."/>
-      <w:lvlJc w:val="left"/>
-      <w:pPr>
-        <w:ind w:left="2940" w:hanging="420"/>
-      </w:pPr>
-    </w:lvl>
-    <w:lvl w:ilvl="7" w:tplc="04090019" w:tentative="1">
-      <w:start w:val="1"/>
-      <w:numFmt w:val="lowerLetter"/>
-      <w:lvlText w:val="%8)"/>
-      <w:lvlJc w:val="left"/>
-      <w:pPr>
-        <w:ind w:left="3360" w:hanging="420"/>
-      </w:pPr>
-    </w:lvl>
-    <w:lvl w:ilvl="8" w:tplc="0409001B" w:tentative="1">
-      <w:start w:val="1"/>
-      <w:numFmt w:val="lowerRoman"/>
-      <w:lvlText w:val="%9."/>
-      <w:lvlJc w:val="right"/>
-      <w:pPr>
-        <w:ind w:left="3780" w:hanging="420"/>
-      </w:pPr>
+      <w:isLgl/>
+      <w:lvlText w:val="%1.%2.%3."/>
+      <w:lvlJc w:val="left"/>
+      <w:pPr>
+        <w:ind w:left="720" w:hanging="720"/>
+      </w:pPr>
+      <w:rPr>
+        <w:rFonts w:hint="default"/>
+      </w:rPr>
+    </w:lvl>
+    <w:lvl w:ilvl="3">
+      <w:start w:val="1"/>
+      <w:numFmt w:val="decimal"/>
+      <w:isLgl/>
+      <w:lvlText w:val="%1.%2.%3.%4."/>
+      <w:lvlJc w:val="left"/>
+      <w:pPr>
+        <w:ind w:left="720" w:hanging="720"/>
+      </w:pPr>
+      <w:rPr>
+        <w:rFonts w:hint="default"/>
+      </w:rPr>
+    </w:lvl>
+    <w:lvl w:ilvl="4">
+      <w:start w:val="1"/>
+      <w:numFmt w:val="decimal"/>
+      <w:isLgl/>
+      <w:lvlText w:val="%1.%2.%3.%4.%5."/>
+      <w:lvlJc w:val="left"/>
+      <w:pPr>
+        <w:ind w:left="1080" w:hanging="1080"/>
+      </w:pPr>
+      <w:rPr>
+        <w:rFonts w:hint="default"/>
+      </w:rPr>
+    </w:lvl>
+    <w:lvl w:ilvl="5">
+      <w:start w:val="1"/>
+      <w:numFmt w:val="decimal"/>
+      <w:isLgl/>
+      <w:lvlText w:val="%1.%2.%3.%4.%5.%6."/>
+      <w:lvlJc w:val="left"/>
+      <w:pPr>
+        <w:ind w:left="1080" w:hanging="1080"/>
+      </w:pPr>
+      <w:rPr>
+        <w:rFonts w:hint="default"/>
+      </w:rPr>
+    </w:lvl>
+    <w:lvl w:ilvl="6">
+      <w:start w:val="1"/>
+      <w:numFmt w:val="decimal"/>
+      <w:isLgl/>
+      <w:lvlText w:val="%1.%2.%3.%4.%5.%6.%7."/>
+      <w:lvlJc w:val="left"/>
+      <w:pPr>
+        <w:ind w:left="1440" w:hanging="1440"/>
+      </w:pPr>
+      <w:rPr>
+        <w:rFonts w:hint="default"/>
+      </w:rPr>
+    </w:lvl>
+    <w:lvl w:ilvl="7">
+      <w:start w:val="1"/>
+      <w:numFmt w:val="decimal"/>
+      <w:isLgl/>
+      <w:lvlText w:val="%1.%2.%3.%4.%5.%6.%7.%8."/>
+      <w:lvlJc w:val="left"/>
+      <w:pPr>
+        <w:ind w:left="1440" w:hanging="1440"/>
+      </w:pPr>
+      <w:rPr>
+        <w:rFonts w:hint="default"/>
+      </w:rPr>
+    </w:lvl>
+    <w:lvl w:ilvl="8">
+      <w:start w:val="1"/>
+      <w:numFmt w:val="decimal"/>
+      <w:isLgl/>
+      <w:lvlText w:val="%1.%2.%3.%4.%5.%6.%7.%8.%9."/>
+      <w:lvlJc w:val="left"/>
+      <w:pPr>
+        <w:ind w:left="1800" w:hanging="1800"/>
+      </w:pPr>
+      <w:rPr>
+        <w:rFonts w:hint="default"/>
+      </w:rPr>
     </w:lvl>
   </w:abstractNum>
   <w:num w:numId="1">
+    <w:abstractNumId w:val="5"/>
+  </w:num>
+  <w:num w:numId="2">
+    <w:abstractNumId w:val="4"/>
+  </w:num>
+  <w:num w:numId="3">
+    <w:abstractNumId w:val="2"/>
+  </w:num>
+  <w:num w:numId="4">
     <w:abstractNumId w:val="0"/>
+  </w:num>
+  <w:num w:numId="5">
+    <w:abstractNumId w:val="1"/>
+  </w:num>
+  <w:num w:numId="6">
+    <w:abstractNumId w:val="3"/>
   </w:num>
 </w:numbering>
 </file>
@@ -1095,7 +4207,6 @@
   <w:style w:type="character" w:default="1" w:styleId="a0">
     <w:name w:val="Default Paragraph Font"/>
     <w:uiPriority w:val="1"/>
-    <w:semiHidden/>
     <w:unhideWhenUsed/>
   </w:style>
   <w:style w:type="table" w:default="1" w:styleId="a1">
@@ -1128,6 +4239,22 @@
     <w:pPr>
       <w:ind w:firstLineChars="200" w:firstLine="420"/>
     </w:pPr>
+  </w:style>
+  <w:style w:type="table" w:styleId="a4">
+    <w:name w:val="Table Grid"/>
+    <w:basedOn w:val="a1"/>
+    <w:uiPriority w:val="39"/>
+    <w:rsid w:val="00CE11C2"/>
+    <w:tblPr>
+      <w:tblBorders>
+        <w:top w:val="single" w:sz="4" w:space="0" w:color="auto"/>
+        <w:left w:val="single" w:sz="4" w:space="0" w:color="auto"/>
+        <w:bottom w:val="single" w:sz="4" w:space="0" w:color="auto"/>
+        <w:right w:val="single" w:sz="4" w:space="0" w:color="auto"/>
+        <w:insideH w:val="single" w:sz="4" w:space="0" w:color="auto"/>
+        <w:insideV w:val="single" w:sz="4" w:space="0" w:color="auto"/>
+      </w:tblBorders>
+    </w:tblPr>
   </w:style>
 </w:styles>
 </file>

</xml_diff>